<commit_message>
Main Class added+Project has been tested Successfully
</commit_message>
<xml_diff>
--- a/Compilers Phase2 Part1.docx
+++ b/Compilers Phase2 Part1.docx
@@ -54,45 +54,14 @@
         </w:rPr>
         <w:t>-</w:t>
       </w:r>
-      <w:proofErr w:type="gramStart"/>
-      <w:r>
-        <w:rPr>
-          <w:rFonts w:ascii="Courier New" w:hAnsi="Courier New" w:cs="Courier New"/>
-          <w:color w:val="000000"/>
-          <w:sz w:val="18"/>
-          <w:szCs w:val="18"/>
-        </w:rPr>
-        <w:t>Type :</w:t>
-      </w:r>
-      <w:proofErr w:type="gramEnd"/>
-      <w:r>
-        <w:rPr>
-          <w:rFonts w:ascii="Courier New" w:hAnsi="Courier New" w:cs="Courier New"/>
-          <w:color w:val="000000"/>
-          <w:sz w:val="18"/>
-          <w:szCs w:val="18"/>
-        </w:rPr>
-        <w:t>:= "</w:t>
-      </w:r>
-      <w:proofErr w:type="spellStart"/>
-      <w:r>
-        <w:rPr>
-          <w:rFonts w:ascii="Courier New" w:hAnsi="Courier New" w:cs="Courier New"/>
-          <w:color w:val="000000"/>
-          <w:sz w:val="18"/>
-          <w:szCs w:val="18"/>
-        </w:rPr>
-        <w:t>int</w:t>
-      </w:r>
-      <w:proofErr w:type="spellEnd"/>
-      <w:r>
-        <w:rPr>
-          <w:rFonts w:ascii="Courier New" w:hAnsi="Courier New" w:cs="Courier New"/>
-          <w:color w:val="000000"/>
-          <w:sz w:val="18"/>
-          <w:szCs w:val="18"/>
-        </w:rPr>
-        <w:t>"</w:t>
+      <w:r>
+        <w:rPr>
+          <w:rFonts w:ascii="Courier New" w:hAnsi="Courier New" w:cs="Courier New"/>
+          <w:color w:val="000000"/>
+          <w:sz w:val="18"/>
+          <w:szCs w:val="18"/>
+        </w:rPr>
+        <w:t>Type ::= "int"</w:t>
       </w:r>
       <w:r>
         <w:rPr>
@@ -103,7 +72,6 @@
         </w:rPr>
         <w:t xml:space="preserve"> </w:t>
       </w:r>
-      <w:proofErr w:type="spellStart"/>
       <w:r>
         <w:rPr>
           <w:rFonts w:ascii="Courier New" w:hAnsi="Courier New" w:cs="Courier New"/>
@@ -122,7 +90,6 @@
         </w:rPr>
         <w:t>Dash</w:t>
       </w:r>
-      <w:proofErr w:type="spellEnd"/>
       <w:r>
         <w:rPr>
           <w:rFonts w:ascii="Courier New" w:hAnsi="Courier New" w:cs="Courier New"/>
@@ -140,19 +107,8 @@
           <w:sz w:val="18"/>
           <w:szCs w:val="18"/>
         </w:rPr>
-        <w:t xml:space="preserve"> </w:t>
-      </w:r>
-      <w:proofErr w:type="spellStart"/>
-      <w:r>
-        <w:rPr>
-          <w:rFonts w:ascii="Courier New" w:hAnsi="Courier New" w:cs="Courier New"/>
-          <w:color w:val="000000"/>
-          <w:sz w:val="18"/>
-          <w:szCs w:val="18"/>
-        </w:rPr>
-        <w:t>TypeDash</w:t>
-      </w:r>
-      <w:proofErr w:type="spellEnd"/>
+        <w:t xml:space="preserve"> TypeDash</w:t>
+      </w:r>
       <w:r>
         <w:rPr>
           <w:rFonts w:ascii="Courier New" w:hAnsi="Courier New" w:cs="Courier New"/>
@@ -170,19 +126,8 @@
           <w:sz w:val="18"/>
           <w:szCs w:val="18"/>
         </w:rPr>
-        <w:t xml:space="preserve"> </w:t>
-      </w:r>
-      <w:proofErr w:type="spellStart"/>
-      <w:r>
-        <w:rPr>
-          <w:rFonts w:ascii="Courier New" w:hAnsi="Courier New" w:cs="Courier New"/>
-          <w:color w:val="000000"/>
-          <w:sz w:val="18"/>
-          <w:szCs w:val="18"/>
-        </w:rPr>
-        <w:t>TypeDash</w:t>
-      </w:r>
-      <w:proofErr w:type="spellEnd"/>
+        <w:t xml:space="preserve"> TypeDash</w:t>
+      </w:r>
       <w:r>
         <w:rPr>
           <w:rFonts w:ascii="Courier New" w:hAnsi="Courier New" w:cs="Courier New"/>
@@ -200,19 +145,8 @@
           <w:sz w:val="18"/>
           <w:szCs w:val="18"/>
         </w:rPr>
-        <w:t xml:space="preserve"> </w:t>
-      </w:r>
-      <w:proofErr w:type="spellStart"/>
-      <w:r>
-        <w:rPr>
-          <w:rFonts w:ascii="Courier New" w:hAnsi="Courier New" w:cs="Courier New"/>
-          <w:color w:val="000000"/>
-          <w:sz w:val="18"/>
-          <w:szCs w:val="18"/>
-        </w:rPr>
-        <w:t>TypeDash</w:t>
-      </w:r>
-      <w:proofErr w:type="spellEnd"/>
+        <w:t xml:space="preserve"> TypeDash</w:t>
+      </w:r>
       <w:r>
         <w:rPr>
           <w:rFonts w:ascii="Courier New" w:hAnsi="Courier New" w:cs="Courier New"/>
@@ -221,46 +155,16 @@
           <w:szCs w:val="18"/>
         </w:rPr>
         <w:br/>
-        <w:t>| "</w:t>
-      </w:r>
-      <w:proofErr w:type="spellStart"/>
-      <w:r>
-        <w:rPr>
-          <w:rFonts w:ascii="Courier New" w:hAnsi="Courier New" w:cs="Courier New"/>
-          <w:color w:val="000000"/>
-          <w:sz w:val="18"/>
-          <w:szCs w:val="18"/>
-        </w:rPr>
-        <w:t>boolean</w:t>
-      </w:r>
-      <w:proofErr w:type="spellEnd"/>
-      <w:r>
-        <w:rPr>
-          <w:rFonts w:ascii="Courier New" w:hAnsi="Courier New" w:cs="Courier New"/>
-          <w:color w:val="000000"/>
-          <w:sz w:val="18"/>
-          <w:szCs w:val="18"/>
-        </w:rPr>
-        <w:t>"</w:t>
-      </w:r>
-      <w:r>
-        <w:rPr>
-          <w:rFonts w:ascii="Courier New" w:hAnsi="Courier New" w:cs="Courier New"/>
-          <w:color w:val="000000"/>
-          <w:sz w:val="18"/>
-          <w:szCs w:val="18"/>
-        </w:rPr>
-        <w:t xml:space="preserve"> </w:t>
-      </w:r>
-      <w:proofErr w:type="spellStart"/>
-      <w:r>
-        <w:rPr>
-          <w:rFonts w:ascii="Courier New" w:hAnsi="Courier New" w:cs="Courier New"/>
-          <w:color w:val="000000"/>
-          <w:sz w:val="18"/>
-          <w:szCs w:val="18"/>
-        </w:rPr>
-        <w:t>Type</w:t>
+        <w:t>| "boolean"</w:t>
+      </w:r>
+      <w:r>
+        <w:rPr>
+          <w:rFonts w:ascii="Courier New" w:hAnsi="Courier New" w:cs="Courier New"/>
+          <w:color w:val="000000"/>
+          <w:sz w:val="18"/>
+          <w:szCs w:val="18"/>
+        </w:rPr>
+        <w:t xml:space="preserve"> Type</w:t>
       </w:r>
       <w:r>
         <w:rPr>
@@ -271,7 +175,6 @@
         </w:rPr>
         <w:t>Dash</w:t>
       </w:r>
-      <w:proofErr w:type="spellEnd"/>
     </w:p>
     <w:p>
       <w:pPr>
@@ -287,7 +190,6 @@
           <w:szCs w:val="18"/>
         </w:rPr>
       </w:pPr>
-      <w:proofErr w:type="spellStart"/>
       <w:r>
         <w:rPr>
           <w:rFonts w:ascii="Courier New" w:hAnsi="Courier New" w:cs="Courier New"/>
@@ -304,9 +206,17 @@
           <w:sz w:val="18"/>
           <w:szCs w:val="18"/>
         </w:rPr>
-        <w:t>Dash</w:t>
-      </w:r>
-      <w:proofErr w:type="spellEnd"/>
+        <w:t xml:space="preserve">Dash </w:t>
+      </w:r>
+      <w:r>
+        <w:rPr>
+          <w:rFonts w:ascii="Courier New" w:hAnsi="Courier New" w:cs="Courier New"/>
+          <w:color w:val="000000"/>
+          <w:sz w:val="18"/>
+          <w:szCs w:val="18"/>
+        </w:rPr>
+        <w:sym w:font="Wingdings" w:char="F0E0"/>
+      </w:r>
       <w:r>
         <w:rPr>
           <w:rFonts w:ascii="Courier New" w:hAnsi="Courier New" w:cs="Courier New"/>
@@ -323,24 +233,6 @@
           <w:sz w:val="18"/>
           <w:szCs w:val="18"/>
         </w:rPr>
-        <w:sym w:font="Wingdings" w:char="F0E0"/>
-      </w:r>
-      <w:r>
-        <w:rPr>
-          <w:rFonts w:ascii="Courier New" w:hAnsi="Courier New" w:cs="Courier New"/>
-          <w:color w:val="000000"/>
-          <w:sz w:val="18"/>
-          <w:szCs w:val="18"/>
-        </w:rPr>
-        <w:t xml:space="preserve"> </w:t>
-      </w:r>
-      <w:r>
-        <w:rPr>
-          <w:rFonts w:ascii="Courier New" w:hAnsi="Courier New" w:cs="Courier New"/>
-          <w:color w:val="000000"/>
-          <w:sz w:val="18"/>
-          <w:szCs w:val="18"/>
-        </w:rPr>
         <w:t xml:space="preserve"> "[" "]"</w:t>
       </w:r>
       <w:r>
@@ -350,19 +242,8 @@
           <w:sz w:val="18"/>
           <w:szCs w:val="18"/>
         </w:rPr>
-        <w:t xml:space="preserve">| </w:t>
-      </w:r>
-      <w:proofErr w:type="spellStart"/>
-      <w:r>
-        <w:rPr>
-          <w:rFonts w:ascii="Courier New" w:hAnsi="Courier New" w:cs="Courier New"/>
-          <w:color w:val="000000"/>
-          <w:sz w:val="18"/>
-          <w:szCs w:val="18"/>
-        </w:rPr>
-        <w:t>lamda</w:t>
-      </w:r>
-      <w:proofErr w:type="spellEnd"/>
+        <w:t>| lamda</w:t>
+      </w:r>
     </w:p>
     <w:p>
       <w:pPr>
@@ -404,14 +285,48 @@
         <w:rPr>
           <w:rStyle w:val="fontstyle01"/>
         </w:rPr>
-        <w:t xml:space="preserve"> "{" </w:t>
-      </w:r>
-      <w:proofErr w:type="gramStart"/>
-      <w:r>
-        <w:rPr>
-          <w:rStyle w:val="fontstyle01"/>
-        </w:rPr>
-        <w:t xml:space="preserve">( </w:t>
+        <w:t xml:space="preserve"> "{" ( </w:t>
+      </w:r>
+      <w:r>
+        <w:rPr>
+          <w:rStyle w:val="fontstyle01"/>
+          <w:color w:val="0000FF"/>
+        </w:rPr>
+        <w:t xml:space="preserve">Statement </w:t>
+      </w:r>
+      <w:r>
+        <w:rPr>
+          <w:rStyle w:val="fontstyle01"/>
+        </w:rPr>
+        <w:t>)* "}"</w:t>
+      </w:r>
+      <w:r>
+        <w:rPr>
+          <w:rFonts w:ascii="Courier New" w:hAnsi="Courier New" w:cs="Courier New"/>
+          <w:color w:val="000000"/>
+          <w:sz w:val="18"/>
+          <w:szCs w:val="18"/>
+        </w:rPr>
+        <w:br/>
+      </w:r>
+      <w:r>
+        <w:rPr>
+          <w:rStyle w:val="fontstyle01"/>
+        </w:rPr>
+        <w:t xml:space="preserve">| "if" "(" </w:t>
+      </w:r>
+      <w:r>
+        <w:rPr>
+          <w:rStyle w:val="fontstyle01"/>
+          <w:color w:val="0000FF"/>
+        </w:rPr>
+        <w:t xml:space="preserve">Expression </w:t>
+      </w:r>
+      <w:r>
+        <w:rPr>
+          <w:rStyle w:val="fontstyle01"/>
+        </w:rPr>
+        <w:t xml:space="preserve">")" </w:t>
       </w:r>
       <w:r>
         <w:rPr>
@@ -420,7 +335,13 @@
         </w:rPr>
         <w:t>Statement</w:t>
       </w:r>
-      <w:proofErr w:type="gramEnd"/>
+      <w:r>
+        <w:rPr>
+          <w:rStyle w:val="fontstyle01"/>
+          <w:color w:val="0000FF"/>
+        </w:rPr>
+        <w:t xml:space="preserve"> StatementDash</w:t>
+      </w:r>
       <w:r>
         <w:rPr>
           <w:rStyle w:val="fontstyle01"/>
@@ -430,14 +351,8 @@
       </w:r>
       <w:r>
         <w:rPr>
-          <w:rStyle w:val="fontstyle01"/>
-        </w:rPr>
-        <w:t>)* "}"</w:t>
-      </w:r>
-      <w:r>
-        <w:rPr>
-          <w:rFonts w:ascii="Courier New" w:hAnsi="Courier New" w:cs="Courier New"/>
-          <w:color w:val="000000"/>
+          <w:rFonts w:ascii="Courier New" w:hAnsi="Courier New" w:cs="Courier New"/>
+          <w:color w:val="0000FF"/>
           <w:sz w:val="18"/>
           <w:szCs w:val="18"/>
         </w:rPr>
@@ -447,7 +362,7 @@
         <w:rPr>
           <w:rStyle w:val="fontstyle01"/>
         </w:rPr>
-        <w:t xml:space="preserve">| "if" "(" </w:t>
+        <w:t xml:space="preserve">| "while" "(" </w:t>
       </w:r>
       <w:r>
         <w:rPr>
@@ -471,29 +386,6 @@
       </w:r>
       <w:r>
         <w:rPr>
-          <w:rStyle w:val="fontstyle01"/>
-          <w:color w:val="0000FF"/>
-        </w:rPr>
-        <w:t xml:space="preserve"> </w:t>
-      </w:r>
-      <w:proofErr w:type="spellStart"/>
-      <w:r>
-        <w:rPr>
-          <w:rStyle w:val="fontstyle01"/>
-          <w:color w:val="0000FF"/>
-        </w:rPr>
-        <w:t>StatementDash</w:t>
-      </w:r>
-      <w:proofErr w:type="spellEnd"/>
-      <w:r>
-        <w:rPr>
-          <w:rStyle w:val="fontstyle01"/>
-          <w:color w:val="0000FF"/>
-        </w:rPr>
-        <w:t xml:space="preserve"> </w:t>
-      </w:r>
-      <w:r>
-        <w:rPr>
           <w:rFonts w:ascii="Courier New" w:hAnsi="Courier New" w:cs="Courier New"/>
           <w:color w:val="0000FF"/>
           <w:sz w:val="18"/>
@@ -505,7 +397,7 @@
         <w:rPr>
           <w:rStyle w:val="fontstyle01"/>
         </w:rPr>
-        <w:t xml:space="preserve">| "while" "(" </w:t>
+        <w:t xml:space="preserve">| "System.out.println" "(" </w:t>
       </w:r>
       <w:r>
         <w:rPr>
@@ -518,19 +410,12 @@
         <w:rPr>
           <w:rStyle w:val="fontstyle01"/>
         </w:rPr>
-        <w:t xml:space="preserve">")" </w:t>
-      </w:r>
-      <w:r>
-        <w:rPr>
-          <w:rStyle w:val="fontstyle01"/>
-          <w:color w:val="0000FF"/>
-        </w:rPr>
-        <w:t>Statement</w:t>
-      </w:r>
-      <w:r>
-        <w:rPr>
-          <w:rFonts w:ascii="Courier New" w:hAnsi="Courier New" w:cs="Courier New"/>
-          <w:color w:val="0000FF"/>
+        <w:t>")" ";"</w:t>
+      </w:r>
+      <w:r>
+        <w:rPr>
+          <w:rFonts w:ascii="Courier New" w:hAnsi="Courier New" w:cs="Courier New"/>
+          <w:color w:val="000000"/>
           <w:sz w:val="18"/>
           <w:szCs w:val="18"/>
         </w:rPr>
@@ -540,48 +425,6 @@
         <w:rPr>
           <w:rStyle w:val="fontstyle01"/>
         </w:rPr>
-        <w:t>| "</w:t>
-      </w:r>
-      <w:proofErr w:type="spellStart"/>
-      <w:r>
-        <w:rPr>
-          <w:rStyle w:val="fontstyle01"/>
-        </w:rPr>
-        <w:t>System.out.println</w:t>
-      </w:r>
-      <w:proofErr w:type="spellEnd"/>
-      <w:r>
-        <w:rPr>
-          <w:rStyle w:val="fontstyle01"/>
-        </w:rPr>
-        <w:t xml:space="preserve">" "(" </w:t>
-      </w:r>
-      <w:r>
-        <w:rPr>
-          <w:rStyle w:val="fontstyle01"/>
-          <w:color w:val="0000FF"/>
-        </w:rPr>
-        <w:t xml:space="preserve">Expression </w:t>
-      </w:r>
-      <w:r>
-        <w:rPr>
-          <w:rStyle w:val="fontstyle01"/>
-        </w:rPr>
-        <w:t>")" ";"</w:t>
-      </w:r>
-      <w:r>
-        <w:rPr>
-          <w:rFonts w:ascii="Courier New" w:hAnsi="Courier New" w:cs="Courier New"/>
-          <w:color w:val="000000"/>
-          <w:sz w:val="18"/>
-          <w:szCs w:val="18"/>
-        </w:rPr>
-        <w:br/>
-      </w:r>
-      <w:r>
-        <w:rPr>
-          <w:rStyle w:val="fontstyle01"/>
-        </w:rPr>
         <w:t xml:space="preserve">| </w:t>
       </w:r>
       <w:r>
@@ -591,7 +434,6 @@
         </w:rPr>
         <w:t xml:space="preserve">Identifier </w:t>
       </w:r>
-      <w:proofErr w:type="spellStart"/>
       <w:r>
         <w:rPr>
           <w:rFonts w:ascii="Courier New" w:hAnsi="Courier New" w:cs="Courier New"/>
@@ -601,7 +443,26 @@
         </w:rPr>
         <w:t>StatementIdentifier</w:t>
       </w:r>
-      <w:proofErr w:type="spellEnd"/>
+      <w:r>
+        <w:rPr>
+          <w:rFonts w:ascii="Courier New" w:hAnsi="Courier New" w:cs="Courier New"/>
+          <w:color w:val="000000"/>
+          <w:sz w:val="18"/>
+          <w:szCs w:val="18"/>
+        </w:rPr>
+        <w:t>Das</w:t>
+      </w:r>
+      <w:r>
+        <w:rPr>
+          <w:rFonts w:ascii="Courier New" w:hAnsi="Courier New" w:cs="Courier New"/>
+          <w:color w:val="000000"/>
+          <w:sz w:val="18"/>
+          <w:szCs w:val="18"/>
+        </w:rPr>
+        <w:t>h</w:t>
+      </w:r>
+      <w:bookmarkStart w:id="0" w:name="_GoBack"/>
+      <w:bookmarkEnd w:id="0"/>
     </w:p>
     <w:p>
       <w:pPr>
@@ -617,19 +478,11 @@
           <w:szCs w:val="18"/>
         </w:rPr>
       </w:pPr>
-      <w:proofErr w:type="spellStart"/>
-      <w:r>
-        <w:rPr>
-          <w:rStyle w:val="fontstyle01"/>
-        </w:rPr>
-        <w:t>StatementDash</w:t>
-      </w:r>
-      <w:proofErr w:type="spellEnd"/>
-      <w:r>
-        <w:rPr>
-          <w:rStyle w:val="fontstyle01"/>
-        </w:rPr>
-        <w:t xml:space="preserve"> </w:t>
+      <w:r>
+        <w:rPr>
+          <w:rStyle w:val="fontstyle01"/>
+        </w:rPr>
+        <w:t xml:space="preserve">StatementDash </w:t>
       </w:r>
       <w:r>
         <w:rPr>
@@ -648,17 +501,8 @@
           <w:rStyle w:val="fontstyle01"/>
           <w:color w:val="0000FF"/>
         </w:rPr>
-        <w:t xml:space="preserve">Statement | </w:t>
-      </w:r>
-      <w:proofErr w:type="spellStart"/>
-      <w:r>
-        <w:rPr>
-          <w:rStyle w:val="fontstyle01"/>
-          <w:color w:val="0000FF"/>
-        </w:rPr>
-        <w:t>lamda</w:t>
-      </w:r>
-      <w:proofErr w:type="spellEnd"/>
+        <w:t>Statement | lamda</w:t>
+      </w:r>
       <w:r>
         <w:rPr>
           <w:rFonts w:ascii="Courier New" w:hAnsi="Courier New" w:cs="Courier New"/>
@@ -680,10 +524,9 @@
           <w:rStyle w:val="fontstyle01"/>
         </w:rPr>
       </w:pPr>
-      <w:bookmarkStart w:id="0" w:name="OLE_LINK1"/>
-      <w:bookmarkStart w:id="1" w:name="OLE_LINK2"/>
-      <w:bookmarkStart w:id="2" w:name="OLE_LINK3"/>
-      <w:proofErr w:type="spellStart"/>
+      <w:bookmarkStart w:id="1" w:name="OLE_LINK1"/>
+      <w:bookmarkStart w:id="2" w:name="OLE_LINK2"/>
+      <w:bookmarkStart w:id="3" w:name="OLE_LINK3"/>
       <w:r>
         <w:rPr>
           <w:rFonts w:ascii="Courier New" w:hAnsi="Courier New" w:cs="Courier New"/>
@@ -693,7 +536,15 @@
         </w:rPr>
         <w:t>StatementIdentifier</w:t>
       </w:r>
-      <w:proofErr w:type="spellEnd"/>
+      <w:r>
+        <w:rPr>
+          <w:rFonts w:ascii="Courier New" w:hAnsi="Courier New" w:cs="Courier New"/>
+          <w:color w:val="000000"/>
+          <w:sz w:val="18"/>
+          <w:szCs w:val="18"/>
+        </w:rPr>
+        <w:t>Dash</w:t>
+      </w:r>
       <w:r>
         <w:rPr>
           <w:rFonts w:ascii="Courier New" w:hAnsi="Courier New" w:cs="Courier New"/>
@@ -703,9 +554,9 @@
         </w:rPr>
         <w:t xml:space="preserve"> </w:t>
       </w:r>
-      <w:bookmarkEnd w:id="0"/>
       <w:bookmarkEnd w:id="1"/>
       <w:bookmarkEnd w:id="2"/>
+      <w:bookmarkEnd w:id="3"/>
       <w:r>
         <w:rPr>
           <w:rFonts w:ascii="Courier New" w:hAnsi="Courier New" w:cs="Courier New"/>
@@ -836,7 +687,6 @@
         </w:rPr>
         <w:t xml:space="preserve">&lt;INTEGER_LITERAL&gt; </w:t>
       </w:r>
-      <w:proofErr w:type="spellStart"/>
       <w:r>
         <w:rPr>
           <w:rStyle w:val="fontstyle01"/>
@@ -851,7 +701,6 @@
         </w:rPr>
         <w:t>Dash</w:t>
       </w:r>
-      <w:proofErr w:type="spellEnd"/>
       <w:r>
         <w:rPr>
           <w:rFonts w:ascii="Courier New" w:hAnsi="Courier New" w:cs="Courier New"/>
@@ -873,7 +722,6 @@
         </w:rPr>
         <w:t xml:space="preserve"> </w:t>
       </w:r>
-      <w:proofErr w:type="spellStart"/>
       <w:r>
         <w:rPr>
           <w:rStyle w:val="fontstyle01"/>
@@ -881,7 +729,6 @@
         </w:rPr>
         <w:t>ExpressionDash</w:t>
       </w:r>
-      <w:proofErr w:type="spellEnd"/>
       <w:r>
         <w:rPr>
           <w:rFonts w:ascii="Courier New" w:hAnsi="Courier New" w:cs="Courier New"/>
@@ -903,7 +750,6 @@
         </w:rPr>
         <w:t xml:space="preserve"> </w:t>
       </w:r>
-      <w:proofErr w:type="spellStart"/>
       <w:r>
         <w:rPr>
           <w:rStyle w:val="fontstyle01"/>
@@ -911,7 +757,6 @@
         </w:rPr>
         <w:t>ExpressionDash</w:t>
       </w:r>
-      <w:proofErr w:type="spellEnd"/>
     </w:p>
     <w:p>
       <w:pPr>
@@ -920,7 +765,6 @@
           <w:rStyle w:val="fontstyle01"/>
         </w:rPr>
       </w:pPr>
-      <w:proofErr w:type="gramStart"/>
       <w:r>
         <w:rPr>
           <w:rStyle w:val="fontstyle01"/>
@@ -933,7 +777,6 @@
         </w:rPr>
         <w:t xml:space="preserve"> </w:t>
       </w:r>
-      <w:proofErr w:type="spellStart"/>
       <w:r>
         <w:rPr>
           <w:rStyle w:val="fontstyle01"/>
@@ -941,7 +784,6 @@
         </w:rPr>
         <w:t>ExpressionDash</w:t>
       </w:r>
-      <w:proofErr w:type="spellEnd"/>
       <w:r>
         <w:rPr>
           <w:rFonts w:ascii="Courier New" w:hAnsi="Courier New" w:cs="Courier New"/>
@@ -969,9 +811,29 @@
           <w:rStyle w:val="fontstyle01"/>
           <w:color w:val="0000FF"/>
         </w:rPr>
+        <w:t xml:space="preserve"> ExpressionDash</w:t>
+      </w:r>
+      <w:r>
+        <w:rPr>
+          <w:rFonts w:ascii="Courier New" w:hAnsi="Courier New" w:cs="Courier New"/>
+          <w:color w:val="0000FF"/>
+          <w:sz w:val="18"/>
+          <w:szCs w:val="18"/>
+        </w:rPr>
+        <w:br/>
+      </w:r>
+      <w:r>
+        <w:rPr>
+          <w:rStyle w:val="fontstyle01"/>
+        </w:rPr>
+        <w:t>| "this"</w:t>
+      </w:r>
+      <w:r>
+        <w:rPr>
+          <w:rStyle w:val="fontstyle01"/>
+        </w:rPr>
         <w:t xml:space="preserve"> </w:t>
       </w:r>
-      <w:proofErr w:type="spellStart"/>
       <w:r>
         <w:rPr>
           <w:rStyle w:val="fontstyle01"/>
@@ -979,11 +841,10 @@
         </w:rPr>
         <w:t>ExpressionDash</w:t>
       </w:r>
-      <w:proofErr w:type="spellEnd"/>
-      <w:r>
-        <w:rPr>
-          <w:rFonts w:ascii="Courier New" w:hAnsi="Courier New" w:cs="Courier New"/>
-          <w:color w:val="0000FF"/>
+      <w:r>
+        <w:rPr>
+          <w:rFonts w:ascii="Courier New" w:hAnsi="Courier New" w:cs="Courier New"/>
+          <w:color w:val="000000"/>
           <w:sz w:val="18"/>
           <w:szCs w:val="18"/>
         </w:rPr>
@@ -993,7 +854,82 @@
         <w:rPr>
           <w:rStyle w:val="fontstyle01"/>
         </w:rPr>
-        <w:t>| "this"</w:t>
+        <w:t xml:space="preserve">| "new" </w:t>
+      </w:r>
+      <w:r>
+        <w:rPr>
+          <w:rFonts w:ascii="Courier New" w:hAnsi="Courier New" w:cs="Courier New"/>
+          <w:color w:val="000000"/>
+          <w:sz w:val="18"/>
+          <w:szCs w:val="18"/>
+        </w:rPr>
+        <w:t>ExpressionNew</w:t>
+      </w:r>
+      <w:r>
+        <w:rPr>
+          <w:rFonts w:ascii="Courier New" w:hAnsi="Courier New" w:cs="Courier New"/>
+          <w:color w:val="000000"/>
+          <w:sz w:val="18"/>
+          <w:szCs w:val="18"/>
+        </w:rPr>
+        <w:t>Dash</w:t>
+      </w:r>
+      <w:r>
+        <w:rPr>
+          <w:rFonts w:ascii="Courier New" w:hAnsi="Courier New" w:cs="Courier New"/>
+          <w:color w:val="000000"/>
+          <w:sz w:val="18"/>
+          <w:szCs w:val="18"/>
+        </w:rPr>
+        <w:br/>
+      </w:r>
+      <w:r>
+        <w:rPr>
+          <w:rStyle w:val="fontstyle01"/>
+        </w:rPr>
+        <w:t xml:space="preserve">| "!" </w:t>
+      </w:r>
+      <w:r>
+        <w:rPr>
+          <w:rStyle w:val="fontstyle01"/>
+          <w:color w:val="0000FF"/>
+        </w:rPr>
+        <w:t>Expression</w:t>
+      </w:r>
+      <w:r>
+        <w:rPr>
+          <w:rStyle w:val="fontstyle01"/>
+          <w:color w:val="0000FF"/>
+        </w:rPr>
+        <w:t xml:space="preserve"> ExpressionDash</w:t>
+      </w:r>
+      <w:r>
+        <w:rPr>
+          <w:rFonts w:ascii="Courier New" w:hAnsi="Courier New" w:cs="Courier New"/>
+          <w:color w:val="0000FF"/>
+          <w:sz w:val="18"/>
+          <w:szCs w:val="18"/>
+        </w:rPr>
+        <w:br/>
+      </w:r>
+      <w:r>
+        <w:rPr>
+          <w:rStyle w:val="fontstyle01"/>
+        </w:rPr>
+        <w:t xml:space="preserve">| "(" </w:t>
+      </w:r>
+      <w:r>
+        <w:rPr>
+          <w:rStyle w:val="fontstyle01"/>
+          <w:color w:val="0000FF"/>
+        </w:rPr>
+        <w:t xml:space="preserve">Expression </w:t>
+      </w:r>
+      <w:r>
+        <w:rPr>
+          <w:rStyle w:val="fontstyle01"/>
+        </w:rPr>
+        <w:t>")"</w:t>
       </w:r>
       <w:r>
         <w:rPr>
@@ -1001,7 +937,6 @@
         </w:rPr>
         <w:t xml:space="preserve"> </w:t>
       </w:r>
-      <w:proofErr w:type="spellStart"/>
       <w:r>
         <w:rPr>
           <w:rStyle w:val="fontstyle01"/>
@@ -1009,130 +944,6 @@
         </w:rPr>
         <w:t>ExpressionDash</w:t>
       </w:r>
-      <w:proofErr w:type="spellEnd"/>
-      <w:r>
-        <w:rPr>
-          <w:rFonts w:ascii="Courier New" w:hAnsi="Courier New" w:cs="Courier New"/>
-          <w:color w:val="000000"/>
-          <w:sz w:val="18"/>
-          <w:szCs w:val="18"/>
-        </w:rPr>
-        <w:br/>
-      </w:r>
-      <w:r>
-        <w:rPr>
-          <w:rStyle w:val="fontstyle01"/>
-        </w:rPr>
-        <w:t xml:space="preserve">| "new" </w:t>
-      </w:r>
-      <w:proofErr w:type="spellStart"/>
-      <w:r>
-        <w:rPr>
-          <w:rFonts w:ascii="Courier New" w:hAnsi="Courier New" w:cs="Courier New"/>
-          <w:color w:val="000000"/>
-          <w:sz w:val="18"/>
-          <w:szCs w:val="18"/>
-        </w:rPr>
-        <w:t>ExpressionNew</w:t>
-      </w:r>
-      <w:r>
-        <w:rPr>
-          <w:rFonts w:ascii="Courier New" w:hAnsi="Courier New" w:cs="Courier New"/>
-          <w:color w:val="000000"/>
-          <w:sz w:val="18"/>
-          <w:szCs w:val="18"/>
-        </w:rPr>
-        <w:t>Dash</w:t>
-      </w:r>
-      <w:proofErr w:type="spellEnd"/>
-      <w:r>
-        <w:rPr>
-          <w:rFonts w:ascii="Courier New" w:hAnsi="Courier New" w:cs="Courier New"/>
-          <w:color w:val="000000"/>
-          <w:sz w:val="18"/>
-          <w:szCs w:val="18"/>
-        </w:rPr>
-        <w:br/>
-      </w:r>
-      <w:r>
-        <w:rPr>
-          <w:rStyle w:val="fontstyle01"/>
-        </w:rPr>
-        <w:t>| "!"</w:t>
-      </w:r>
-      <w:proofErr w:type="gramEnd"/>
-      <w:r>
-        <w:rPr>
-          <w:rStyle w:val="fontstyle01"/>
-        </w:rPr>
-        <w:t xml:space="preserve"> </w:t>
-      </w:r>
-      <w:r>
-        <w:rPr>
-          <w:rStyle w:val="fontstyle01"/>
-          <w:color w:val="0000FF"/>
-        </w:rPr>
-        <w:t>Expression</w:t>
-      </w:r>
-      <w:r>
-        <w:rPr>
-          <w:rStyle w:val="fontstyle01"/>
-          <w:color w:val="0000FF"/>
-        </w:rPr>
-        <w:t xml:space="preserve"> </w:t>
-      </w:r>
-      <w:proofErr w:type="spellStart"/>
-      <w:r>
-        <w:rPr>
-          <w:rStyle w:val="fontstyle01"/>
-          <w:color w:val="0000FF"/>
-        </w:rPr>
-        <w:t>ExpressionDash</w:t>
-      </w:r>
-      <w:proofErr w:type="spellEnd"/>
-      <w:r>
-        <w:rPr>
-          <w:rFonts w:ascii="Courier New" w:hAnsi="Courier New" w:cs="Courier New"/>
-          <w:color w:val="0000FF"/>
-          <w:sz w:val="18"/>
-          <w:szCs w:val="18"/>
-        </w:rPr>
-        <w:br/>
-      </w:r>
-      <w:r>
-        <w:rPr>
-          <w:rStyle w:val="fontstyle01"/>
-        </w:rPr>
-        <w:t xml:space="preserve">| "(" </w:t>
-      </w:r>
-      <w:r>
-        <w:rPr>
-          <w:rStyle w:val="fontstyle01"/>
-          <w:color w:val="0000FF"/>
-        </w:rPr>
-        <w:t xml:space="preserve">Expression </w:t>
-      </w:r>
-      <w:r>
-        <w:rPr>
-          <w:rStyle w:val="fontstyle01"/>
-        </w:rPr>
-        <w:t>")"</w:t>
-      </w:r>
-      <w:r>
-        <w:rPr>
-          <w:rStyle w:val="fontstyle01"/>
-        </w:rPr>
-        <w:t xml:space="preserve"> </w:t>
-      </w:r>
-      <w:proofErr w:type="spellStart"/>
-      <w:r>
-        <w:rPr>
-          <w:rStyle w:val="fontstyle01"/>
-          <w:color w:val="0000FF"/>
-        </w:rPr>
-        <w:t>ExpressionDash</w:t>
-      </w:r>
-      <w:proofErr w:type="spellEnd"/>
     </w:p>
     <w:p>
       <w:pPr>
@@ -1145,14 +956,12 @@
           <w:rStyle w:val="fontstyle01"/>
         </w:rPr>
       </w:pPr>
-      <w:proofErr w:type="spellStart"/>
       <w:r>
         <w:rPr>
           <w:rStyle w:val="fontstyle01"/>
         </w:rPr>
         <w:t>ExpressionDash</w:t>
       </w:r>
-      <w:proofErr w:type="spellEnd"/>
       <w:r>
         <w:rPr>
           <w:rStyle w:val="fontstyle01"/>
@@ -1200,14 +1009,12 @@
         </w:rPr>
         <w:t xml:space="preserve"> </w:t>
       </w:r>
-      <w:proofErr w:type="spellStart"/>
       <w:r>
         <w:rPr>
           <w:rStyle w:val="fontstyle01"/>
         </w:rPr>
         <w:t>ExpressionDash</w:t>
       </w:r>
-      <w:proofErr w:type="spellEnd"/>
     </w:p>
     <w:p>
       <w:pPr>
@@ -1240,16 +1047,8 @@
         <w:rPr>
           <w:rStyle w:val="fontstyle01"/>
         </w:rPr>
-        <w:t xml:space="preserve">"]" </w:t>
-      </w:r>
-      <w:proofErr w:type="spellStart"/>
-      <w:r>
-        <w:rPr>
-          <w:rStyle w:val="fontstyle01"/>
-        </w:rPr>
-        <w:t>ExpressionDash</w:t>
-      </w:r>
-      <w:proofErr w:type="spellEnd"/>
+        <w:t>"]" ExpressionDash</w:t>
+      </w:r>
     </w:p>
     <w:p>
       <w:pPr>
@@ -1272,7 +1071,6 @@
         </w:rPr>
         <w:t xml:space="preserve"> </w:t>
       </w:r>
-      <w:proofErr w:type="spellStart"/>
       <w:r>
         <w:rPr>
           <w:rStyle w:val="fontstyle01"/>
@@ -1287,7 +1085,6 @@
         </w:rPr>
         <w:t>Dash</w:t>
       </w:r>
-      <w:proofErr w:type="spellEnd"/>
     </w:p>
     <w:p>
       <w:pPr>
@@ -1305,19 +1102,8 @@
           <w:rStyle w:val="fontstyle01"/>
           <w:color w:val="0000FF"/>
         </w:rPr>
-        <w:t xml:space="preserve">| </w:t>
-      </w:r>
-      <w:proofErr w:type="spellStart"/>
-      <w:proofErr w:type="gramStart"/>
-      <w:r>
-        <w:rPr>
-          <w:rStyle w:val="fontstyle01"/>
-          <w:color w:val="0000FF"/>
-        </w:rPr>
-        <w:t>lamda</w:t>
-      </w:r>
-      <w:proofErr w:type="spellEnd"/>
-      <w:proofErr w:type="gramEnd"/>
+        <w:t>| lamda</w:t>
+      </w:r>
     </w:p>
     <w:p>
       <w:pPr>
@@ -1331,13 +1117,12 @@
           <w:color w:val="0000FF"/>
         </w:rPr>
       </w:pPr>
-      <w:bookmarkStart w:id="3" w:name="OLE_LINK4"/>
-      <w:bookmarkStart w:id="4" w:name="OLE_LINK5"/>
-      <w:bookmarkStart w:id="5" w:name="OLE_LINK6"/>
-      <w:bookmarkStart w:id="6" w:name="OLE_LINK7"/>
-      <w:bookmarkStart w:id="7" w:name="OLE_LINK11"/>
-      <w:bookmarkStart w:id="8" w:name="OLE_LINK12"/>
-      <w:proofErr w:type="spellStart"/>
+      <w:bookmarkStart w:id="4" w:name="OLE_LINK4"/>
+      <w:bookmarkStart w:id="5" w:name="OLE_LINK5"/>
+      <w:bookmarkStart w:id="6" w:name="OLE_LINK6"/>
+      <w:bookmarkStart w:id="7" w:name="OLE_LINK7"/>
+      <w:bookmarkStart w:id="8" w:name="OLE_LINK11"/>
+      <w:bookmarkStart w:id="9" w:name="OLE_LINK12"/>
       <w:r>
         <w:rPr>
           <w:rFonts w:ascii="Courier New" w:hAnsi="Courier New" w:cs="Courier New"/>
@@ -1356,7 +1141,6 @@
         </w:rPr>
         <w:t>Dash</w:t>
       </w:r>
-      <w:proofErr w:type="spellEnd"/>
       <w:r>
         <w:rPr>
           <w:rFonts w:ascii="Courier New" w:hAnsi="Courier New" w:cs="Courier New"/>
@@ -1366,12 +1150,12 @@
         </w:rPr>
         <w:t xml:space="preserve"> </w:t>
       </w:r>
-      <w:bookmarkEnd w:id="3"/>
       <w:bookmarkEnd w:id="4"/>
       <w:bookmarkEnd w:id="5"/>
       <w:bookmarkEnd w:id="6"/>
       <w:bookmarkEnd w:id="7"/>
       <w:bookmarkEnd w:id="8"/>
+      <w:bookmarkEnd w:id="9"/>
       <w:r>
         <w:rPr>
           <w:rFonts w:ascii="Courier New" w:hAnsi="Courier New" w:cs="Courier New"/>
@@ -1394,43 +1178,7 @@
         <w:rPr>
           <w:rStyle w:val="fontstyle01"/>
         </w:rPr>
-        <w:t>("</w:t>
-      </w:r>
-      <w:proofErr w:type="spellStart"/>
-      <w:r>
-        <w:rPr>
-          <w:rStyle w:val="fontstyle01"/>
-        </w:rPr>
-        <w:t>int</w:t>
-      </w:r>
-      <w:proofErr w:type="spellEnd"/>
-      <w:r>
-        <w:rPr>
-          <w:rStyle w:val="fontstyle01"/>
-        </w:rPr>
-        <w:t>" | "float" | "String" | "char" | "</w:t>
-      </w:r>
-      <w:proofErr w:type="spellStart"/>
-      <w:r>
-        <w:rPr>
-          <w:rStyle w:val="fontstyle01"/>
-        </w:rPr>
-        <w:t>boolean</w:t>
-      </w:r>
-      <w:proofErr w:type="spellEnd"/>
-      <w:proofErr w:type="gramStart"/>
-      <w:r>
-        <w:rPr>
-          <w:rStyle w:val="fontstyle01"/>
-        </w:rPr>
-        <w:t>" )</w:t>
-      </w:r>
-      <w:proofErr w:type="gramEnd"/>
-      <w:r>
-        <w:rPr>
-          <w:rStyle w:val="fontstyle01"/>
-        </w:rPr>
-        <w:t xml:space="preserve"> "[" </w:t>
+        <w:t xml:space="preserve">("int" | "float" | "String" | "char" | "boolean" ) "[" </w:t>
       </w:r>
       <w:r>
         <w:rPr>
@@ -1445,7 +1193,61 @@
         </w:rPr>
         <w:t xml:space="preserve">"]" </w:t>
       </w:r>
-      <w:proofErr w:type="spellStart"/>
+      <w:r>
+        <w:rPr>
+          <w:rStyle w:val="fontstyle01"/>
+          <w:color w:val="0000FF"/>
+        </w:rPr>
+        <w:t xml:space="preserve">ExpressionDash | Identifier </w:t>
+      </w:r>
+      <w:r>
+        <w:rPr>
+          <w:rStyle w:val="fontstyle01"/>
+        </w:rPr>
+        <w:t xml:space="preserve">"(" </w:t>
+      </w:r>
+      <w:bookmarkStart w:id="10" w:name="OLE_LINK13"/>
+      <w:bookmarkStart w:id="11" w:name="OLE_LINK14"/>
+      <w:r>
+        <w:rPr>
+          <w:rStyle w:val="fontstyle01"/>
+        </w:rPr>
+        <w:t>(</w:t>
+      </w:r>
+      <w:r>
+        <w:rPr>
+          <w:rStyle w:val="fontstyle01"/>
+          <w:color w:val="0000FF"/>
+        </w:rPr>
+        <w:t xml:space="preserve">Expression </w:t>
+      </w:r>
+      <w:r>
+        <w:rPr>
+          <w:rStyle w:val="fontstyle01"/>
+        </w:rPr>
+        <w:t xml:space="preserve">( "," </w:t>
+      </w:r>
+      <w:r>
+        <w:rPr>
+          <w:rStyle w:val="fontstyle01"/>
+          <w:color w:val="0000FF"/>
+        </w:rPr>
+        <w:t>Expression</w:t>
+      </w:r>
+      <w:r>
+        <w:rPr>
+          <w:rStyle w:val="fontstyle01"/>
+        </w:rPr>
+        <w:t xml:space="preserve">)*)? </w:t>
+      </w:r>
+      <w:bookmarkEnd w:id="10"/>
+      <w:bookmarkEnd w:id="11"/>
+      <w:r>
+        <w:rPr>
+          <w:rStyle w:val="fontstyle01"/>
+        </w:rPr>
+        <w:t xml:space="preserve">")" </w:t>
+      </w:r>
       <w:r>
         <w:rPr>
           <w:rStyle w:val="fontstyle01"/>
@@ -1453,71 +1255,6 @@
         </w:rPr>
         <w:t>ExpressionDash</w:t>
       </w:r>
-      <w:proofErr w:type="spellEnd"/>
-      <w:r>
-        <w:rPr>
-          <w:rStyle w:val="fontstyle01"/>
-          <w:color w:val="0000FF"/>
-        </w:rPr>
-        <w:t xml:space="preserve"> | Identifier </w:t>
-      </w:r>
-      <w:r>
-        <w:rPr>
-          <w:rStyle w:val="fontstyle01"/>
-        </w:rPr>
-        <w:t xml:space="preserve">"(" </w:t>
-      </w:r>
-      <w:bookmarkStart w:id="9" w:name="OLE_LINK13"/>
-      <w:bookmarkStart w:id="10" w:name="OLE_LINK14"/>
-      <w:r>
-        <w:rPr>
-          <w:rStyle w:val="fontstyle01"/>
-        </w:rPr>
-        <w:t>(</w:t>
-      </w:r>
-      <w:r>
-        <w:rPr>
-          <w:rStyle w:val="fontstyle01"/>
-          <w:color w:val="0000FF"/>
-        </w:rPr>
-        <w:t xml:space="preserve">Expression </w:t>
-      </w:r>
-      <w:r>
-        <w:rPr>
-          <w:rStyle w:val="fontstyle01"/>
-        </w:rPr>
-        <w:t xml:space="preserve">( "," </w:t>
-      </w:r>
-      <w:r>
-        <w:rPr>
-          <w:rStyle w:val="fontstyle01"/>
-          <w:color w:val="0000FF"/>
-        </w:rPr>
-        <w:t>Expression</w:t>
-      </w:r>
-      <w:r>
-        <w:rPr>
-          <w:rStyle w:val="fontstyle01"/>
-        </w:rPr>
-        <w:t xml:space="preserve">)*)? </w:t>
-      </w:r>
-      <w:bookmarkEnd w:id="9"/>
-      <w:bookmarkEnd w:id="10"/>
-      <w:r>
-        <w:rPr>
-          <w:rStyle w:val="fontstyle01"/>
-        </w:rPr>
-        <w:t xml:space="preserve">")" </w:t>
-      </w:r>
-      <w:proofErr w:type="spellStart"/>
-      <w:r>
-        <w:rPr>
-          <w:rStyle w:val="fontstyle01"/>
-          <w:color w:val="0000FF"/>
-        </w:rPr>
-        <w:t>ExpressionDash</w:t>
-      </w:r>
-      <w:proofErr w:type="spellEnd"/>
     </w:p>
     <w:p>
       <w:pPr>
@@ -1533,14 +1270,13 @@
           <w:szCs w:val="18"/>
         </w:rPr>
       </w:pPr>
-      <w:bookmarkStart w:id="11" w:name="OLE_LINK8"/>
-      <w:bookmarkStart w:id="12" w:name="OLE_LINK9"/>
-      <w:bookmarkStart w:id="13" w:name="OLE_LINK10"/>
-      <w:bookmarkStart w:id="14" w:name="OLE_LINK15"/>
-      <w:bookmarkStart w:id="15" w:name="OLE_LINK16"/>
-      <w:bookmarkStart w:id="16" w:name="OLE_LINK17"/>
-      <w:bookmarkStart w:id="17" w:name="OLE_LINK18"/>
-      <w:proofErr w:type="spellStart"/>
+      <w:bookmarkStart w:id="12" w:name="OLE_LINK15"/>
+      <w:bookmarkStart w:id="13" w:name="OLE_LINK16"/>
+      <w:bookmarkStart w:id="14" w:name="OLE_LINK18"/>
+      <w:bookmarkStart w:id="15" w:name="OLE_LINK8"/>
+      <w:bookmarkStart w:id="16" w:name="OLE_LINK9"/>
+      <w:bookmarkStart w:id="17" w:name="OLE_LINK10"/>
+      <w:bookmarkStart w:id="18" w:name="OLE_LINK17"/>
       <w:r>
         <w:rPr>
           <w:rStyle w:val="fontstyle01"/>
@@ -1555,21 +1291,20 @@
         </w:rPr>
         <w:t>Dash</w:t>
       </w:r>
-      <w:bookmarkEnd w:id="14"/>
-      <w:bookmarkEnd w:id="15"/>
-      <w:bookmarkEnd w:id="17"/>
-      <w:proofErr w:type="spellEnd"/>
-      <w:r>
-        <w:rPr>
-          <w:rStyle w:val="fontstyle01"/>
-          <w:color w:val="0000FF"/>
-        </w:rPr>
-        <w:t xml:space="preserve"> </w:t>
-      </w:r>
-      <w:bookmarkEnd w:id="11"/>
       <w:bookmarkEnd w:id="12"/>
       <w:bookmarkEnd w:id="13"/>
+      <w:bookmarkEnd w:id="14"/>
+      <w:r>
+        <w:rPr>
+          <w:rStyle w:val="fontstyle01"/>
+          <w:color w:val="0000FF"/>
+        </w:rPr>
+        <w:t xml:space="preserve"> </w:t>
+      </w:r>
+      <w:bookmarkEnd w:id="15"/>
       <w:bookmarkEnd w:id="16"/>
+      <w:bookmarkEnd w:id="17"/>
+      <w:bookmarkEnd w:id="18"/>
       <w:r>
         <w:rPr>
           <w:rStyle w:val="fontstyle01"/>
@@ -1588,21 +1323,7 @@
         <w:rPr>
           <w:rStyle w:val="fontstyle01"/>
         </w:rPr>
-        <w:t xml:space="preserve">"length" </w:t>
-      </w:r>
-      <w:proofErr w:type="spellStart"/>
-      <w:r>
-        <w:rPr>
-          <w:rStyle w:val="fontstyle01"/>
-        </w:rPr>
-        <w:t>ExpressionDash</w:t>
-      </w:r>
-      <w:proofErr w:type="spellEnd"/>
-      <w:r>
-        <w:rPr>
-          <w:rStyle w:val="fontstyle01"/>
-        </w:rPr>
-        <w:t xml:space="preserve"> | </w:t>
+        <w:t xml:space="preserve">"length" ExpressionDash | </w:t>
       </w:r>
       <w:r>
         <w:rPr>
@@ -1615,31 +1336,14 @@
         <w:rPr>
           <w:rStyle w:val="fontstyle01"/>
         </w:rPr>
-        <w:t xml:space="preserve">"(" </w:t>
-      </w:r>
-      <w:proofErr w:type="gramStart"/>
-      <w:r>
-        <w:rPr>
-          <w:rStyle w:val="fontstyle01"/>
-        </w:rPr>
-        <w:t xml:space="preserve">( </w:t>
-      </w:r>
-      <w:bookmarkStart w:id="18" w:name="_GoBack"/>
-      <w:bookmarkEnd w:id="18"/>
-      <w:r>
-        <w:rPr>
-          <w:rStyle w:val="fontstyle01"/>
-          <w:color w:val="0000FF"/>
-        </w:rPr>
-        <w:t>Expression</w:t>
-      </w:r>
-      <w:proofErr w:type="gramEnd"/>
-      <w:r>
-        <w:rPr>
-          <w:rStyle w:val="fontstyle01"/>
-          <w:color w:val="0000FF"/>
-        </w:rPr>
-        <w:t xml:space="preserve"> </w:t>
+        <w:t xml:space="preserve">"(" ( </w:t>
+      </w:r>
+      <w:r>
+        <w:rPr>
+          <w:rStyle w:val="fontstyle01"/>
+          <w:color w:val="0000FF"/>
+        </w:rPr>
+        <w:t xml:space="preserve">Expression </w:t>
       </w:r>
       <w:r>
         <w:rPr>
@@ -1667,19 +1371,8 @@
           <w:sz w:val="18"/>
           <w:szCs w:val="18"/>
         </w:rPr>
-        <w:t xml:space="preserve"> </w:t>
-      </w:r>
-      <w:proofErr w:type="spellStart"/>
-      <w:r>
-        <w:rPr>
-          <w:rFonts w:ascii="Courier New" w:hAnsi="Courier New" w:cs="Courier New"/>
-          <w:color w:val="000000"/>
-          <w:sz w:val="18"/>
-          <w:szCs w:val="18"/>
-        </w:rPr>
-        <w:t>ExpressionDash</w:t>
-      </w:r>
-      <w:proofErr w:type="spellEnd"/>
+        <w:t xml:space="preserve"> ExpressionDash</w:t>
+      </w:r>
     </w:p>
     <w:sectPr>
       <w:pgSz w:w="12240" w:h="15840"/>

</xml_diff>

<commit_message>
Parser Merged P3 V2
</commit_message>
<xml_diff>
--- a/Compilers Phase2 Part1.docx
+++ b/Compilers Phase2 Part1.docx
@@ -56,40 +56,85 @@
       </w:r>
       <w:r>
         <w:rPr>
-          <w:rFonts w:ascii="Courier New" w:hAnsi="Courier New" w:cs="Courier New"/>
-          <w:color w:val="000000"/>
-          <w:sz w:val="18"/>
-          <w:szCs w:val="18"/>
-        </w:rPr>
-        <w:t>Type ::= "int"</w:t>
-      </w:r>
-      <w:r>
-        <w:rPr>
-          <w:rFonts w:ascii="Courier New" w:hAnsi="Courier New" w:cs="Courier New"/>
-          <w:color w:val="000000"/>
-          <w:sz w:val="18"/>
-          <w:szCs w:val="18"/>
-        </w:rPr>
-        <w:t xml:space="preserve"> </w:t>
-      </w:r>
-      <w:r>
-        <w:rPr>
-          <w:rFonts w:ascii="Courier New" w:hAnsi="Courier New" w:cs="Courier New"/>
-          <w:color w:val="000000"/>
-          <w:sz w:val="18"/>
-          <w:szCs w:val="18"/>
+          <w:color w:val="0000FF"/>
+        </w:rPr>
+        <w:t xml:space="preserve"> </w:t>
+      </w:r>
+      <w:bookmarkStart w:id="0" w:name="OLE_LINK25"/>
+      <w:bookmarkStart w:id="1" w:name="OLE_LINK26"/>
+      <w:r>
+        <w:rPr>
+          <w:rStyle w:val="fontstyle01"/>
+          <w:color w:val="0000FF"/>
         </w:rPr>
         <w:t>Type</w:t>
       </w:r>
-      <w:r>
-        <w:rPr>
-          <w:rFonts w:ascii="Courier New" w:hAnsi="Courier New" w:cs="Courier New"/>
-          <w:color w:val="000000"/>
-          <w:sz w:val="18"/>
-          <w:szCs w:val="18"/>
-        </w:rPr>
-        <w:t>Dash</w:t>
-      </w:r>
+      <w:bookmarkEnd w:id="0"/>
+      <w:bookmarkEnd w:id="1"/>
+      <w:proofErr w:type="gramStart"/>
+      <w:r>
+        <w:rPr>
+          <w:rFonts w:ascii="Courier New" w:hAnsi="Courier New" w:cs="Courier New"/>
+          <w:color w:val="000000"/>
+          <w:sz w:val="18"/>
+          <w:szCs w:val="18"/>
+        </w:rPr>
+        <w:t>::=</w:t>
+      </w:r>
+      <w:proofErr w:type="gramEnd"/>
+      <w:r>
+        <w:rPr>
+          <w:rFonts w:ascii="Courier New" w:hAnsi="Courier New" w:cs="Courier New"/>
+          <w:color w:val="000000"/>
+          <w:sz w:val="18"/>
+          <w:szCs w:val="18"/>
+        </w:rPr>
+        <w:t xml:space="preserve"> "</w:t>
+      </w:r>
+      <w:proofErr w:type="spellStart"/>
+      <w:r>
+        <w:rPr>
+          <w:rFonts w:ascii="Courier New" w:hAnsi="Courier New" w:cs="Courier New"/>
+          <w:color w:val="000000"/>
+          <w:sz w:val="18"/>
+          <w:szCs w:val="18"/>
+        </w:rPr>
+        <w:t>int</w:t>
+      </w:r>
+      <w:proofErr w:type="spellEnd"/>
+      <w:r>
+        <w:rPr>
+          <w:rFonts w:ascii="Courier New" w:hAnsi="Courier New" w:cs="Courier New"/>
+          <w:color w:val="000000"/>
+          <w:sz w:val="18"/>
+          <w:szCs w:val="18"/>
+        </w:rPr>
+        <w:t>"</w:t>
+      </w:r>
+      <w:r>
+        <w:rPr>
+          <w:rFonts w:ascii="Courier New" w:hAnsi="Courier New" w:cs="Courier New"/>
+          <w:color w:val="000000"/>
+          <w:sz w:val="18"/>
+          <w:szCs w:val="18"/>
+        </w:rPr>
+        <w:t xml:space="preserve"> </w:t>
+      </w:r>
+      <w:bookmarkStart w:id="2" w:name="OLE_LINK27"/>
+      <w:bookmarkStart w:id="3" w:name="OLE_LINK28"/>
+      <w:bookmarkStart w:id="4" w:name="OLE_LINK29"/>
+      <w:proofErr w:type="spellStart"/>
+      <w:r>
+        <w:rPr>
+          <w:rStyle w:val="fontstyle01"/>
+          <w:color w:val="0000FF"/>
+        </w:rPr>
+        <w:t>TypeDash</w:t>
+      </w:r>
+      <w:bookmarkEnd w:id="2"/>
+      <w:bookmarkEnd w:id="3"/>
+      <w:bookmarkEnd w:id="4"/>
+      <w:proofErr w:type="spellEnd"/>
       <w:r>
         <w:rPr>
           <w:rFonts w:ascii="Courier New" w:hAnsi="Courier New" w:cs="Courier New"/>
@@ -107,8 +152,17 @@
           <w:sz w:val="18"/>
           <w:szCs w:val="18"/>
         </w:rPr>
-        <w:t xml:space="preserve"> TypeDash</w:t>
-      </w:r>
+        <w:t xml:space="preserve"> </w:t>
+      </w:r>
+      <w:proofErr w:type="spellStart"/>
+      <w:r>
+        <w:rPr>
+          <w:rStyle w:val="fontstyle01"/>
+          <w:color w:val="0000FF"/>
+        </w:rPr>
+        <w:t>TypeDash</w:t>
+      </w:r>
+      <w:proofErr w:type="spellEnd"/>
       <w:r>
         <w:rPr>
           <w:rFonts w:ascii="Courier New" w:hAnsi="Courier New" w:cs="Courier New"/>
@@ -126,8 +180,17 @@
           <w:sz w:val="18"/>
           <w:szCs w:val="18"/>
         </w:rPr>
-        <w:t xml:space="preserve"> TypeDash</w:t>
-      </w:r>
+        <w:t xml:space="preserve"> </w:t>
+      </w:r>
+      <w:proofErr w:type="spellStart"/>
+      <w:r>
+        <w:rPr>
+          <w:rStyle w:val="fontstyle01"/>
+          <w:color w:val="0000FF"/>
+        </w:rPr>
+        <w:t>TypeDash</w:t>
+      </w:r>
+      <w:proofErr w:type="spellEnd"/>
       <w:r>
         <w:rPr>
           <w:rFonts w:ascii="Courier New" w:hAnsi="Courier New" w:cs="Courier New"/>
@@ -145,8 +208,17 @@
           <w:sz w:val="18"/>
           <w:szCs w:val="18"/>
         </w:rPr>
-        <w:t xml:space="preserve"> TypeDash</w:t>
-      </w:r>
+        <w:t xml:space="preserve"> </w:t>
+      </w:r>
+      <w:proofErr w:type="spellStart"/>
+      <w:r>
+        <w:rPr>
+          <w:rStyle w:val="fontstyle01"/>
+          <w:color w:val="0000FF"/>
+        </w:rPr>
+        <w:t>TypeDash</w:t>
+      </w:r>
+      <w:proofErr w:type="spellEnd"/>
       <w:r>
         <w:rPr>
           <w:rFonts w:ascii="Courier New" w:hAnsi="Courier New" w:cs="Courier New"/>
@@ -155,26 +227,46 @@
           <w:szCs w:val="18"/>
         </w:rPr>
         <w:br/>
-        <w:t>| "boolean"</w:t>
-      </w:r>
-      <w:r>
-        <w:rPr>
-          <w:rFonts w:ascii="Courier New" w:hAnsi="Courier New" w:cs="Courier New"/>
-          <w:color w:val="000000"/>
-          <w:sz w:val="18"/>
-          <w:szCs w:val="18"/>
-        </w:rPr>
-        <w:t xml:space="preserve"> Type</w:t>
-      </w:r>
-      <w:r>
-        <w:rPr>
-          <w:rFonts w:ascii="Courier New" w:hAnsi="Courier New" w:cs="Courier New"/>
-          <w:color w:val="000000"/>
-          <w:sz w:val="18"/>
-          <w:szCs w:val="18"/>
-        </w:rPr>
-        <w:t>Dash</w:t>
-      </w:r>
+        <w:t>| "</w:t>
+      </w:r>
+      <w:proofErr w:type="spellStart"/>
+      <w:r>
+        <w:rPr>
+          <w:rFonts w:ascii="Courier New" w:hAnsi="Courier New" w:cs="Courier New"/>
+          <w:color w:val="000000"/>
+          <w:sz w:val="18"/>
+          <w:szCs w:val="18"/>
+        </w:rPr>
+        <w:t>boolean</w:t>
+      </w:r>
+      <w:proofErr w:type="spellEnd"/>
+      <w:r>
+        <w:rPr>
+          <w:rFonts w:ascii="Courier New" w:hAnsi="Courier New" w:cs="Courier New"/>
+          <w:color w:val="000000"/>
+          <w:sz w:val="18"/>
+          <w:szCs w:val="18"/>
+        </w:rPr>
+        <w:t>"</w:t>
+      </w:r>
+      <w:r>
+        <w:rPr>
+          <w:rFonts w:ascii="Courier New" w:hAnsi="Courier New" w:cs="Courier New"/>
+          <w:color w:val="000000"/>
+          <w:sz w:val="18"/>
+          <w:szCs w:val="18"/>
+        </w:rPr>
+        <w:t xml:space="preserve"> </w:t>
+      </w:r>
+      <w:proofErr w:type="spellStart"/>
+      <w:r>
+        <w:rPr>
+          <w:rStyle w:val="fontstyle01"/>
+          <w:color w:val="0000FF"/>
+        </w:rPr>
+        <w:t>TypeDash</w:t>
+      </w:r>
+      <w:proofErr w:type="spellEnd"/>
     </w:p>
     <w:p>
       <w:pPr>
@@ -190,32 +282,23 @@
           <w:szCs w:val="18"/>
         </w:rPr>
       </w:pPr>
-      <w:r>
-        <w:rPr>
-          <w:rFonts w:ascii="Courier New" w:hAnsi="Courier New" w:cs="Courier New"/>
-          <w:color w:val="000000"/>
-          <w:sz w:val="18"/>
-          <w:szCs w:val="18"/>
-        </w:rPr>
-        <w:t>Type</w:t>
-      </w:r>
-      <w:r>
-        <w:rPr>
-          <w:rFonts w:ascii="Courier New" w:hAnsi="Courier New" w:cs="Courier New"/>
-          <w:color w:val="000000"/>
-          <w:sz w:val="18"/>
-          <w:szCs w:val="18"/>
-        </w:rPr>
-        <w:t xml:space="preserve">Dash </w:t>
-      </w:r>
-      <w:r>
-        <w:rPr>
-          <w:rFonts w:ascii="Courier New" w:hAnsi="Courier New" w:cs="Courier New"/>
-          <w:color w:val="000000"/>
-          <w:sz w:val="18"/>
-          <w:szCs w:val="18"/>
-        </w:rPr>
-        <w:sym w:font="Wingdings" w:char="F0E0"/>
+      <w:proofErr w:type="spellStart"/>
+      <w:r>
+        <w:rPr>
+          <w:rStyle w:val="fontstyle01"/>
+          <w:color w:val="0000FF"/>
+        </w:rPr>
+        <w:t>TypeDash</w:t>
+      </w:r>
+      <w:proofErr w:type="spellEnd"/>
+      <w:r>
+        <w:rPr>
+          <w:rFonts w:ascii="Courier New" w:hAnsi="Courier New" w:cs="Courier New"/>
+          <w:color w:val="000000"/>
+          <w:sz w:val="18"/>
+          <w:szCs w:val="18"/>
+        </w:rPr>
+        <w:t xml:space="preserve"> ::=</w:t>
       </w:r>
       <w:r>
         <w:rPr>
@@ -242,8 +325,19 @@
           <w:sz w:val="18"/>
           <w:szCs w:val="18"/>
         </w:rPr>
-        <w:t>| lamda</w:t>
-      </w:r>
+        <w:t xml:space="preserve">| </w:t>
+      </w:r>
+      <w:proofErr w:type="spellStart"/>
+      <w:r>
+        <w:rPr>
+          <w:rFonts w:ascii="Courier New" w:hAnsi="Courier New" w:cs="Courier New"/>
+          <w:color w:val="000000"/>
+          <w:sz w:val="18"/>
+          <w:szCs w:val="18"/>
+        </w:rPr>
+        <w:t>lamda</w:t>
+      </w:r>
+      <w:proofErr w:type="spellEnd"/>
     </w:p>
     <w:p>
       <w:pPr>
@@ -271,7 +365,15 @@
       </w:r>
       <w:r>
         <w:rPr>
-          <w:rStyle w:val="fontstyle01"/>
+          <w:color w:val="0000FF"/>
+        </w:rPr>
+        <w:t xml:space="preserve"> </w:t>
+      </w:r>
+      <w:proofErr w:type="gramStart"/>
+      <w:r>
+        <w:rPr>
+          <w:rStyle w:val="fontstyle01"/>
+          <w:color w:val="0000FF"/>
         </w:rPr>
         <w:t xml:space="preserve">Statement </w:t>
       </w:r>
@@ -279,7 +381,14 @@
         <w:rPr>
           <w:rStyle w:val="fontstyle01"/>
         </w:rPr>
-        <w:sym w:font="Wingdings" w:char="F0E0"/>
+        <w:t>:</w:t>
+      </w:r>
+      <w:proofErr w:type="gramEnd"/>
+      <w:r>
+        <w:rPr>
+          <w:rStyle w:val="fontstyle01"/>
+        </w:rPr>
+        <w:t>:=</w:t>
       </w:r>
       <w:r>
         <w:rPr>
@@ -287,6 +396,9 @@
         </w:rPr>
         <w:t xml:space="preserve"> "{" ( </w:t>
       </w:r>
+      <w:bookmarkStart w:id="5" w:name="OLE_LINK23"/>
+      <w:bookmarkStart w:id="6" w:name="OLE_LINK24"/>
+      <w:bookmarkStart w:id="7" w:name="OLE_LINK30"/>
       <w:r>
         <w:rPr>
           <w:rStyle w:val="fontstyle01"/>
@@ -294,6 +406,9 @@
         </w:rPr>
         <w:t xml:space="preserve">Statement </w:t>
       </w:r>
+      <w:bookmarkEnd w:id="5"/>
+      <w:bookmarkEnd w:id="6"/>
+      <w:bookmarkEnd w:id="7"/>
       <w:r>
         <w:rPr>
           <w:rStyle w:val="fontstyle01"/>
@@ -340,15 +455,32 @@
           <w:rStyle w:val="fontstyle01"/>
           <w:color w:val="0000FF"/>
         </w:rPr>
-        <w:t xml:space="preserve"> StatementDash</w:t>
-      </w:r>
-      <w:r>
-        <w:rPr>
-          <w:rStyle w:val="fontstyle01"/>
-          <w:color w:val="0000FF"/>
-        </w:rPr>
-        <w:t xml:space="preserve"> </w:t>
-      </w:r>
+        <w:t xml:space="preserve"> </w:t>
+      </w:r>
+      <w:bookmarkStart w:id="8" w:name="OLE_LINK31"/>
+      <w:bookmarkStart w:id="9" w:name="OLE_LINK32"/>
+      <w:bookmarkStart w:id="10" w:name="OLE_LINK33"/>
+      <w:bookmarkStart w:id="11" w:name="OLE_LINK37"/>
+      <w:proofErr w:type="spellStart"/>
+      <w:r>
+        <w:rPr>
+          <w:rStyle w:val="fontstyle01"/>
+          <w:color w:val="0000FF"/>
+        </w:rPr>
+        <w:t>StatementDash</w:t>
+      </w:r>
+      <w:proofErr w:type="spellEnd"/>
+      <w:r>
+        <w:rPr>
+          <w:rStyle w:val="fontstyle01"/>
+          <w:color w:val="0000FF"/>
+        </w:rPr>
+        <w:t xml:space="preserve"> </w:t>
+      </w:r>
+      <w:bookmarkEnd w:id="8"/>
+      <w:bookmarkEnd w:id="9"/>
+      <w:bookmarkEnd w:id="10"/>
+      <w:bookmarkEnd w:id="11"/>
       <w:r>
         <w:rPr>
           <w:rFonts w:ascii="Courier New" w:hAnsi="Courier New" w:cs="Courier New"/>
@@ -397,7 +529,21 @@
         <w:rPr>
           <w:rStyle w:val="fontstyle01"/>
         </w:rPr>
-        <w:t xml:space="preserve">| "System.out.println" "(" </w:t>
+        <w:t>| "</w:t>
+      </w:r>
+      <w:proofErr w:type="spellStart"/>
+      <w:r>
+        <w:rPr>
+          <w:rStyle w:val="fontstyle01"/>
+        </w:rPr>
+        <w:t>System.out.println</w:t>
+      </w:r>
+      <w:proofErr w:type="spellEnd"/>
+      <w:r>
+        <w:rPr>
+          <w:rStyle w:val="fontstyle01"/>
+        </w:rPr>
+        <w:t xml:space="preserve">" "(" </w:t>
       </w:r>
       <w:r>
         <w:rPr>
@@ -434,35 +580,21 @@
         </w:rPr>
         <w:t xml:space="preserve">Identifier </w:t>
       </w:r>
-      <w:r>
-        <w:rPr>
-          <w:rFonts w:ascii="Courier New" w:hAnsi="Courier New" w:cs="Courier New"/>
-          <w:color w:val="000000"/>
-          <w:sz w:val="18"/>
-          <w:szCs w:val="18"/>
-        </w:rPr>
-        <w:t>StatementIdentifier</w:t>
-      </w:r>
-      <w:r>
-        <w:rPr>
-          <w:rFonts w:ascii="Courier New" w:hAnsi="Courier New" w:cs="Courier New"/>
-          <w:color w:val="000000"/>
-          <w:sz w:val="18"/>
-          <w:szCs w:val="18"/>
-        </w:rPr>
-        <w:t>Das</w:t>
-      </w:r>
-      <w:r>
-        <w:rPr>
-          <w:rFonts w:ascii="Courier New" w:hAnsi="Courier New" w:cs="Courier New"/>
-          <w:color w:val="000000"/>
-          <w:sz w:val="18"/>
-          <w:szCs w:val="18"/>
-        </w:rPr>
-        <w:t>h</w:t>
-      </w:r>
-      <w:bookmarkStart w:id="0" w:name="_GoBack"/>
-      <w:bookmarkEnd w:id="0"/>
+      <w:bookmarkStart w:id="12" w:name="OLE_LINK34"/>
+      <w:bookmarkStart w:id="13" w:name="OLE_LINK35"/>
+      <w:bookmarkStart w:id="14" w:name="OLE_LINK36"/>
+      <w:proofErr w:type="spellStart"/>
+      <w:r>
+        <w:rPr>
+          <w:rStyle w:val="fontstyle01"/>
+          <w:color w:val="0000FF"/>
+        </w:rPr>
+        <w:t>StatementIdentifierDash</w:t>
+      </w:r>
+      <w:bookmarkEnd w:id="12"/>
+      <w:bookmarkEnd w:id="13"/>
+      <w:bookmarkEnd w:id="14"/>
+      <w:proofErr w:type="spellEnd"/>
     </w:p>
     <w:p>
       <w:pPr>
@@ -478,17 +610,27 @@
           <w:szCs w:val="18"/>
         </w:rPr>
       </w:pPr>
-      <w:r>
-        <w:rPr>
-          <w:rStyle w:val="fontstyle01"/>
-        </w:rPr>
-        <w:t xml:space="preserve">StatementDash </w:t>
-      </w:r>
-      <w:r>
-        <w:rPr>
-          <w:rStyle w:val="fontstyle01"/>
-        </w:rPr>
-        <w:sym w:font="Wingdings" w:char="F0E0"/>
+      <w:proofErr w:type="spellStart"/>
+      <w:r>
+        <w:rPr>
+          <w:rStyle w:val="fontstyle01"/>
+          <w:color w:val="0000FF"/>
+        </w:rPr>
+        <w:t>StatementDash</w:t>
+      </w:r>
+      <w:proofErr w:type="spellEnd"/>
+      <w:r>
+        <w:rPr>
+          <w:rStyle w:val="fontstyle01"/>
+          <w:color w:val="0000FF"/>
+        </w:rPr>
+        <w:t xml:space="preserve"> </w:t>
+      </w:r>
+      <w:r>
+        <w:rPr>
+          <w:rStyle w:val="fontstyle01"/>
+        </w:rPr>
+        <w:t>::=</w:t>
       </w:r>
       <w:r>
         <w:rPr>
@@ -501,8 +643,17 @@
           <w:rStyle w:val="fontstyle01"/>
           <w:color w:val="0000FF"/>
         </w:rPr>
-        <w:t>Statement | lamda</w:t>
-      </w:r>
+        <w:t xml:space="preserve">Statement | </w:t>
+      </w:r>
+      <w:proofErr w:type="spellStart"/>
+      <w:r>
+        <w:rPr>
+          <w:rStyle w:val="fontstyle01"/>
+          <w:color w:val="0000FF"/>
+        </w:rPr>
+        <w:t>lamda</w:t>
+      </w:r>
+      <w:proofErr w:type="spellEnd"/>
       <w:r>
         <w:rPr>
           <w:rFonts w:ascii="Courier New" w:hAnsi="Courier New" w:cs="Courier New"/>
@@ -524,47 +675,32 @@
           <w:rStyle w:val="fontstyle01"/>
         </w:rPr>
       </w:pPr>
-      <w:bookmarkStart w:id="1" w:name="OLE_LINK1"/>
-      <w:bookmarkStart w:id="2" w:name="OLE_LINK2"/>
-      <w:bookmarkStart w:id="3" w:name="OLE_LINK3"/>
-      <w:r>
-        <w:rPr>
-          <w:rFonts w:ascii="Courier New" w:hAnsi="Courier New" w:cs="Courier New"/>
-          <w:color w:val="000000"/>
-          <w:sz w:val="18"/>
-          <w:szCs w:val="18"/>
-        </w:rPr>
-        <w:t>StatementIdentifier</w:t>
-      </w:r>
-      <w:r>
-        <w:rPr>
-          <w:rFonts w:ascii="Courier New" w:hAnsi="Courier New" w:cs="Courier New"/>
-          <w:color w:val="000000"/>
-          <w:sz w:val="18"/>
-          <w:szCs w:val="18"/>
-        </w:rPr>
-        <w:t>Dash</w:t>
-      </w:r>
-      <w:r>
-        <w:rPr>
-          <w:rFonts w:ascii="Courier New" w:hAnsi="Courier New" w:cs="Courier New"/>
-          <w:color w:val="000000"/>
-          <w:sz w:val="18"/>
-          <w:szCs w:val="18"/>
-        </w:rPr>
-        <w:t xml:space="preserve"> </w:t>
-      </w:r>
-      <w:bookmarkEnd w:id="1"/>
-      <w:bookmarkEnd w:id="2"/>
-      <w:bookmarkEnd w:id="3"/>
-      <w:r>
-        <w:rPr>
-          <w:rFonts w:ascii="Courier New" w:hAnsi="Courier New" w:cs="Courier New"/>
-          <w:color w:val="000000"/>
-          <w:sz w:val="18"/>
-          <w:szCs w:val="18"/>
-        </w:rPr>
-        <w:sym w:font="Wingdings" w:char="F0E0"/>
+      <w:proofErr w:type="spellStart"/>
+      <w:r>
+        <w:rPr>
+          <w:rStyle w:val="fontstyle01"/>
+          <w:color w:val="0000FF"/>
+        </w:rPr>
+        <w:t>StatementIdentifierDash</w:t>
+      </w:r>
+      <w:proofErr w:type="spellEnd"/>
+      <w:r>
+        <w:rPr>
+          <w:rFonts w:ascii="Courier New" w:hAnsi="Courier New" w:cs="Courier New"/>
+          <w:color w:val="000000"/>
+          <w:sz w:val="18"/>
+          <w:szCs w:val="18"/>
+        </w:rPr>
+        <w:t xml:space="preserve"> </w:t>
+      </w:r>
+      <w:r>
+        <w:rPr>
+          <w:rFonts w:ascii="Courier New" w:hAnsi="Courier New" w:cs="Courier New"/>
+          <w:color w:val="000000"/>
+          <w:sz w:val="18"/>
+          <w:szCs w:val="18"/>
+        </w:rPr>
+        <w:t>::=</w:t>
       </w:r>
       <w:r>
         <w:rPr>
@@ -645,21 +781,38 @@
       </w:r>
       <w:r>
         <w:rPr>
-          <w:rStyle w:val="fontstyle01"/>
-        </w:rPr>
-        <w:t xml:space="preserve">Expression </w:t>
-      </w:r>
-      <w:r>
-        <w:rPr>
-          <w:rStyle w:val="fontstyle01"/>
-        </w:rPr>
-        <w:sym w:font="Wingdings" w:char="F0E0"/>
-      </w:r>
-      <w:r>
-        <w:rPr>
-          <w:rStyle w:val="fontstyle01"/>
-        </w:rPr>
-        <w:t xml:space="preserve"> </w:t>
+          <w:rStyle w:val="ListParagraph"/>
+          <w:color w:val="0000FF"/>
+        </w:rPr>
+        <w:t xml:space="preserve"> </w:t>
+      </w:r>
+      <w:proofErr w:type="gramStart"/>
+      <w:r>
+        <w:rPr>
+          <w:rStyle w:val="fontstyle01"/>
+          <w:color w:val="0000FF"/>
+        </w:rPr>
+        <w:t>Expression</w:t>
+      </w:r>
+      <w:r>
+        <w:rPr>
+          <w:rStyle w:val="fontstyle01"/>
+          <w:color w:val="0000FF"/>
+        </w:rPr>
+        <w:t xml:space="preserve"> </w:t>
+      </w:r>
+      <w:r>
+        <w:rPr>
+          <w:rStyle w:val="fontstyle01"/>
+        </w:rPr>
+        <w:t>:</w:t>
+      </w:r>
+      <w:proofErr w:type="gramEnd"/>
+      <w:r>
+        <w:rPr>
+          <w:rStyle w:val="fontstyle01"/>
+        </w:rPr>
+        <w:t>:=</w:t>
       </w:r>
     </w:p>
     <w:p>
@@ -687,6 +840,9 @@
         </w:rPr>
         <w:t xml:space="preserve">&lt;INTEGER_LITERAL&gt; </w:t>
       </w:r>
+      <w:bookmarkStart w:id="15" w:name="OLE_LINK38"/>
+      <w:bookmarkStart w:id="16" w:name="OLE_LINK39"/>
+      <w:proofErr w:type="spellStart"/>
       <w:r>
         <w:rPr>
           <w:rStyle w:val="fontstyle01"/>
@@ -701,6 +857,9 @@
         </w:rPr>
         <w:t>Dash</w:t>
       </w:r>
+      <w:bookmarkEnd w:id="15"/>
+      <w:bookmarkEnd w:id="16"/>
+      <w:proofErr w:type="spellEnd"/>
       <w:r>
         <w:rPr>
           <w:rFonts w:ascii="Courier New" w:hAnsi="Courier New" w:cs="Courier New"/>
@@ -722,6 +881,7 @@
         </w:rPr>
         <w:t xml:space="preserve"> </w:t>
       </w:r>
+      <w:proofErr w:type="spellStart"/>
       <w:r>
         <w:rPr>
           <w:rStyle w:val="fontstyle01"/>
@@ -729,6 +889,7 @@
         </w:rPr>
         <w:t>ExpressionDash</w:t>
       </w:r>
+      <w:proofErr w:type="spellEnd"/>
       <w:r>
         <w:rPr>
           <w:rFonts w:ascii="Courier New" w:hAnsi="Courier New" w:cs="Courier New"/>
@@ -750,6 +911,7 @@
         </w:rPr>
         <w:t xml:space="preserve"> </w:t>
       </w:r>
+      <w:proofErr w:type="spellStart"/>
       <w:r>
         <w:rPr>
           <w:rStyle w:val="fontstyle01"/>
@@ -757,6 +919,7 @@
         </w:rPr>
         <w:t>ExpressionDash</w:t>
       </w:r>
+      <w:proofErr w:type="spellEnd"/>
     </w:p>
     <w:p>
       <w:pPr>
@@ -765,6 +928,7 @@
           <w:rStyle w:val="fontstyle01"/>
         </w:rPr>
       </w:pPr>
+      <w:proofErr w:type="gramStart"/>
       <w:r>
         <w:rPr>
           <w:rStyle w:val="fontstyle01"/>
@@ -777,6 +941,7 @@
         </w:rPr>
         <w:t xml:space="preserve"> </w:t>
       </w:r>
+      <w:proofErr w:type="spellStart"/>
       <w:r>
         <w:rPr>
           <w:rStyle w:val="fontstyle01"/>
@@ -784,6 +949,7 @@
         </w:rPr>
         <w:t>ExpressionDash</w:t>
       </w:r>
+      <w:proofErr w:type="spellEnd"/>
       <w:r>
         <w:rPr>
           <w:rFonts w:ascii="Courier New" w:hAnsi="Courier New" w:cs="Courier New"/>
@@ -811,8 +977,21 @@
           <w:rStyle w:val="fontstyle01"/>
           <w:color w:val="0000FF"/>
         </w:rPr>
-        <w:t xml:space="preserve"> ExpressionDash</w:t>
-      </w:r>
+        <w:t xml:space="preserve"> </w:t>
+      </w:r>
+      <w:bookmarkStart w:id="17" w:name="OLE_LINK19"/>
+      <w:bookmarkStart w:id="18" w:name="OLE_LINK20"/>
+      <w:proofErr w:type="spellStart"/>
+      <w:r>
+        <w:rPr>
+          <w:rStyle w:val="fontstyle01"/>
+          <w:color w:val="0000FF"/>
+        </w:rPr>
+        <w:t>ExpressionDash</w:t>
+      </w:r>
+      <w:bookmarkEnd w:id="17"/>
+      <w:bookmarkEnd w:id="18"/>
+      <w:proofErr w:type="spellEnd"/>
       <w:r>
         <w:rPr>
           <w:rFonts w:ascii="Courier New" w:hAnsi="Courier New" w:cs="Courier New"/>
@@ -834,6 +1013,9 @@
         </w:rPr>
         <w:t xml:space="preserve"> </w:t>
       </w:r>
+      <w:bookmarkStart w:id="19" w:name="OLE_LINK21"/>
+      <w:bookmarkStart w:id="20" w:name="OLE_LINK22"/>
+      <w:proofErr w:type="spellStart"/>
       <w:r>
         <w:rPr>
           <w:rStyle w:val="fontstyle01"/>
@@ -841,6 +1023,9 @@
         </w:rPr>
         <w:t>ExpressionDash</w:t>
       </w:r>
+      <w:bookmarkEnd w:id="19"/>
+      <w:bookmarkEnd w:id="20"/>
+      <w:proofErr w:type="spellEnd"/>
       <w:r>
         <w:rPr>
           <w:rFonts w:ascii="Courier New" w:hAnsi="Courier New" w:cs="Courier New"/>
@@ -856,24 +1041,15 @@
         </w:rPr>
         <w:t xml:space="preserve">| "new" </w:t>
       </w:r>
-      <w:r>
-        <w:rPr>
-          <w:rFonts w:ascii="Courier New" w:hAnsi="Courier New" w:cs="Courier New"/>
-          <w:color w:val="000000"/>
-          <w:sz w:val="18"/>
-          <w:szCs w:val="18"/>
-        </w:rPr>
-        <w:t>ExpressionNew</w:t>
-      </w:r>
-      <w:r>
-        <w:rPr>
-          <w:rFonts w:ascii="Courier New" w:hAnsi="Courier New" w:cs="Courier New"/>
-          <w:color w:val="000000"/>
-          <w:sz w:val="18"/>
-          <w:szCs w:val="18"/>
-        </w:rPr>
-        <w:t>Dash</w:t>
-      </w:r>
+      <w:proofErr w:type="spellStart"/>
+      <w:r>
+        <w:rPr>
+          <w:rStyle w:val="fontstyle01"/>
+          <w:color w:val="0000FF"/>
+        </w:rPr>
+        <w:t>ExpressionNewDash</w:t>
+      </w:r>
+      <w:proofErr w:type="spellEnd"/>
       <w:r>
         <w:rPr>
           <w:rFonts w:ascii="Courier New" w:hAnsi="Courier New" w:cs="Courier New"/>
@@ -887,7 +1063,14 @@
         <w:rPr>
           <w:rStyle w:val="fontstyle01"/>
         </w:rPr>
-        <w:t xml:space="preserve">| "!" </w:t>
+        <w:t>| "!"</w:t>
+      </w:r>
+      <w:proofErr w:type="gramEnd"/>
+      <w:r>
+        <w:rPr>
+          <w:rStyle w:val="fontstyle01"/>
+        </w:rPr>
+        <w:t xml:space="preserve"> </w:t>
       </w:r>
       <w:r>
         <w:rPr>
@@ -901,8 +1084,17 @@
           <w:rStyle w:val="fontstyle01"/>
           <w:color w:val="0000FF"/>
         </w:rPr>
-        <w:t xml:space="preserve"> ExpressionDash</w:t>
-      </w:r>
+        <w:t xml:space="preserve"> </w:t>
+      </w:r>
+      <w:proofErr w:type="spellStart"/>
+      <w:r>
+        <w:rPr>
+          <w:rStyle w:val="fontstyle01"/>
+          <w:color w:val="0000FF"/>
+        </w:rPr>
+        <w:t>ExpressionDash</w:t>
+      </w:r>
+      <w:proofErr w:type="spellEnd"/>
       <w:r>
         <w:rPr>
           <w:rFonts w:ascii="Courier New" w:hAnsi="Courier New" w:cs="Courier New"/>
@@ -918,6 +1110,8 @@
         </w:rPr>
         <w:t xml:space="preserve">| "(" </w:t>
       </w:r>
+      <w:bookmarkStart w:id="21" w:name="OLE_LINK3"/>
+      <w:bookmarkStart w:id="22" w:name="OLE_LINK4"/>
       <w:r>
         <w:rPr>
           <w:rStyle w:val="fontstyle01"/>
@@ -925,6 +1119,8 @@
         </w:rPr>
         <w:t xml:space="preserve">Expression </w:t>
       </w:r>
+      <w:bookmarkEnd w:id="21"/>
+      <w:bookmarkEnd w:id="22"/>
       <w:r>
         <w:rPr>
           <w:rStyle w:val="fontstyle01"/>
@@ -937,6 +1133,7 @@
         </w:rPr>
         <w:t xml:space="preserve"> </w:t>
       </w:r>
+      <w:proofErr w:type="spellStart"/>
       <w:r>
         <w:rPr>
           <w:rStyle w:val="fontstyle01"/>
@@ -944,6 +1141,7 @@
         </w:rPr>
         <w:t>ExpressionDash</w:t>
       </w:r>
+      <w:proofErr w:type="spellEnd"/>
     </w:p>
     <w:p>
       <w:pPr>
@@ -956,23 +1154,30 @@
           <w:rStyle w:val="fontstyle01"/>
         </w:rPr>
       </w:pPr>
-      <w:r>
-        <w:rPr>
-          <w:rStyle w:val="fontstyle01"/>
+      <w:bookmarkStart w:id="23" w:name="OLE_LINK40"/>
+      <w:bookmarkStart w:id="24" w:name="OLE_LINK41"/>
+      <w:proofErr w:type="spellStart"/>
+      <w:r>
+        <w:rPr>
+          <w:rStyle w:val="fontstyle01"/>
+          <w:color w:val="0000FF"/>
         </w:rPr>
         <w:t>ExpressionDash</w:t>
       </w:r>
-      <w:r>
-        <w:rPr>
-          <w:rStyle w:val="fontstyle01"/>
-        </w:rPr>
-        <w:t xml:space="preserve"> </w:t>
-      </w:r>
-      <w:r>
-        <w:rPr>
-          <w:rStyle w:val="fontstyle01"/>
-        </w:rPr>
-        <w:sym w:font="Wingdings" w:char="F0E0"/>
+      <w:proofErr w:type="spellEnd"/>
+      <w:r>
+        <w:rPr>
+          <w:rStyle w:val="fontstyle01"/>
+        </w:rPr>
+        <w:t xml:space="preserve"> </w:t>
+      </w:r>
+      <w:bookmarkEnd w:id="23"/>
+      <w:bookmarkEnd w:id="24"/>
+      <w:r>
+        <w:rPr>
+          <w:rStyle w:val="fontstyle01"/>
+        </w:rPr>
+        <w:t>::=</w:t>
       </w:r>
       <w:r>
         <w:rPr>
@@ -1009,12 +1214,15 @@
         </w:rPr>
         <w:t xml:space="preserve"> </w:t>
       </w:r>
-      <w:r>
-        <w:rPr>
-          <w:rStyle w:val="fontstyle01"/>
+      <w:proofErr w:type="spellStart"/>
+      <w:r>
+        <w:rPr>
+          <w:rStyle w:val="fontstyle01"/>
+          <w:color w:val="0000FF"/>
         </w:rPr>
         <w:t>ExpressionDash</w:t>
       </w:r>
+      <w:proofErr w:type="spellEnd"/>
     </w:p>
     <w:p>
       <w:pPr>
@@ -1047,8 +1255,17 @@
         <w:rPr>
           <w:rStyle w:val="fontstyle01"/>
         </w:rPr>
-        <w:t>"]" ExpressionDash</w:t>
-      </w:r>
+        <w:t xml:space="preserve">"]" </w:t>
+      </w:r>
+      <w:proofErr w:type="spellStart"/>
+      <w:r>
+        <w:rPr>
+          <w:rStyle w:val="fontstyle01"/>
+          <w:color w:val="0000FF"/>
+        </w:rPr>
+        <w:t>ExpressionDash</w:t>
+      </w:r>
+      <w:proofErr w:type="spellEnd"/>
     </w:p>
     <w:p>
       <w:pPr>
@@ -1059,18 +1276,29 @@
           <w:color w:val="0000FF"/>
         </w:rPr>
       </w:pPr>
-      <w:r>
-        <w:rPr>
-          <w:rStyle w:val="fontstyle01"/>
-        </w:rPr>
-        <w:t>| "."</w:t>
-      </w:r>
-      <w:r>
-        <w:rPr>
-          <w:rStyle w:val="fontstyle01"/>
-        </w:rPr>
-        <w:t xml:space="preserve"> </w:t>
-      </w:r>
+      <w:bookmarkStart w:id="25" w:name="OLE_LINK5"/>
+      <w:bookmarkStart w:id="26" w:name="OLE_LINK6"/>
+      <w:r>
+        <w:rPr>
+          <w:rStyle w:val="fontstyle01"/>
+        </w:rPr>
+        <w:t>|</w:t>
+      </w:r>
+      <w:bookmarkEnd w:id="25"/>
+      <w:bookmarkEnd w:id="26"/>
+      <w:r>
+        <w:rPr>
+          <w:rStyle w:val="fontstyle01"/>
+        </w:rPr>
+        <w:t xml:space="preserve"> "."</w:t>
+      </w:r>
+      <w:r>
+        <w:rPr>
+          <w:rStyle w:val="fontstyle01"/>
+        </w:rPr>
+        <w:t xml:space="preserve"> </w:t>
+      </w:r>
+      <w:proofErr w:type="spellStart"/>
       <w:r>
         <w:rPr>
           <w:rStyle w:val="fontstyle01"/>
@@ -1085,25 +1313,235 @@
         </w:rPr>
         <w:t>Dash</w:t>
       </w:r>
+      <w:proofErr w:type="spellEnd"/>
     </w:p>
     <w:p>
       <w:pPr>
         <w:pStyle w:val="ListParagraph"/>
         <w:ind w:left="1440"/>
         <w:rPr>
-          <w:rFonts w:ascii="Courier New" w:hAnsi="Courier New" w:cs="Courier New"/>
-          <w:color w:val="000000"/>
-          <w:sz w:val="18"/>
-          <w:szCs w:val="18"/>
-        </w:rPr>
-      </w:pPr>
-      <w:r>
-        <w:rPr>
-          <w:rStyle w:val="fontstyle01"/>
-          <w:color w:val="0000FF"/>
-        </w:rPr>
-        <w:t>| lamda</w:t>
-      </w:r>
+          <w:rStyle w:val="fontstyle01"/>
+        </w:rPr>
+      </w:pPr>
+      <w:r>
+        <w:rPr>
+          <w:rStyle w:val="fontstyle01"/>
+        </w:rPr>
+        <w:t>|</w:t>
+      </w:r>
+      <w:r>
+        <w:rPr>
+          <w:rStyle w:val="fontstyle01"/>
+        </w:rPr>
+        <w:t xml:space="preserve"> </w:t>
+      </w:r>
+      <w:proofErr w:type="spellStart"/>
+      <w:proofErr w:type="gramStart"/>
+      <w:r>
+        <w:rPr>
+          <w:rStyle w:val="fontstyle01"/>
+        </w:rPr>
+        <w:t>lamda</w:t>
+      </w:r>
+      <w:proofErr w:type="spellEnd"/>
+      <w:proofErr w:type="gramEnd"/>
+    </w:p>
+    <w:p>
+      <w:pPr>
+        <w:pStyle w:val="ListParagraph"/>
+        <w:numPr>
+          <w:ilvl w:val="0"/>
+          <w:numId w:val="4"/>
+        </w:numPr>
+        <w:rPr>
+          <w:rStyle w:val="fontstyle01"/>
+        </w:rPr>
+      </w:pPr>
+      <w:bookmarkStart w:id="27" w:name="_GoBack"/>
+      <w:bookmarkEnd w:id="27"/>
+      <w:proofErr w:type="spellStart"/>
+      <w:proofErr w:type="gramStart"/>
+      <w:r>
+        <w:rPr>
+          <w:rStyle w:val="fontstyle01"/>
+          <w:color w:val="0000FF"/>
+        </w:rPr>
+        <w:t>ExpressionNewDash</w:t>
+      </w:r>
+      <w:proofErr w:type="spellEnd"/>
+      <w:r>
+        <w:rPr>
+          <w:rFonts w:ascii="Courier New" w:hAnsi="Courier New" w:cs="Courier New"/>
+          <w:color w:val="000000"/>
+          <w:sz w:val="18"/>
+          <w:szCs w:val="18"/>
+        </w:rPr>
+        <w:t xml:space="preserve"> </w:t>
+      </w:r>
+      <w:bookmarkStart w:id="28" w:name="OLE_LINK1"/>
+      <w:bookmarkStart w:id="29" w:name="OLE_LINK2"/>
+      <w:r>
+        <w:rPr>
+          <w:rFonts w:ascii="Courier New" w:hAnsi="Courier New" w:cs="Courier New"/>
+          <w:color w:val="000000"/>
+          <w:sz w:val="18"/>
+          <w:szCs w:val="18"/>
+        </w:rPr>
+        <w:t>:</w:t>
+      </w:r>
+      <w:proofErr w:type="gramEnd"/>
+      <w:r>
+        <w:rPr>
+          <w:rFonts w:ascii="Courier New" w:hAnsi="Courier New" w:cs="Courier New"/>
+          <w:color w:val="000000"/>
+          <w:sz w:val="18"/>
+          <w:szCs w:val="18"/>
+        </w:rPr>
+        <w:t>:=</w:t>
+      </w:r>
+      <w:r>
+        <w:rPr>
+          <w:rFonts w:ascii="Courier New" w:hAnsi="Courier New" w:cs="Courier New"/>
+          <w:color w:val="000000"/>
+          <w:sz w:val="18"/>
+          <w:szCs w:val="18"/>
+        </w:rPr>
+        <w:t xml:space="preserve"> </w:t>
+      </w:r>
+      <w:bookmarkEnd w:id="28"/>
+      <w:bookmarkEnd w:id="29"/>
+      <w:r>
+        <w:rPr>
+          <w:rStyle w:val="fontstyle01"/>
+        </w:rPr>
+        <w:t>("</w:t>
+      </w:r>
+      <w:proofErr w:type="spellStart"/>
+      <w:r>
+        <w:rPr>
+          <w:rStyle w:val="fontstyle01"/>
+        </w:rPr>
+        <w:t>int</w:t>
+      </w:r>
+      <w:proofErr w:type="spellEnd"/>
+      <w:r>
+        <w:rPr>
+          <w:rStyle w:val="fontstyle01"/>
+        </w:rPr>
+        <w:t xml:space="preserve">" | "float" </w:t>
+      </w:r>
+      <w:r>
+        <w:rPr>
+          <w:rStyle w:val="fontstyle01"/>
+        </w:rPr>
+        <w:t>| "String" | "char" | "</w:t>
+      </w:r>
+      <w:proofErr w:type="spellStart"/>
+      <w:r>
+        <w:rPr>
+          <w:rStyle w:val="fontstyle01"/>
+        </w:rPr>
+        <w:t>boolean</w:t>
+      </w:r>
+      <w:proofErr w:type="spellEnd"/>
+      <w:r>
+        <w:rPr>
+          <w:rStyle w:val="fontstyle01"/>
+        </w:rPr>
+        <w:t>"</w:t>
+      </w:r>
+      <w:r>
+        <w:rPr>
+          <w:rStyle w:val="fontstyle01"/>
+        </w:rPr>
+        <w:t xml:space="preserve">) "[" </w:t>
+      </w:r>
+      <w:r>
+        <w:rPr>
+          <w:rStyle w:val="fontstyle01"/>
+          <w:color w:val="0000FF"/>
+        </w:rPr>
+        <w:t xml:space="preserve">Expression </w:t>
+      </w:r>
+      <w:r>
+        <w:rPr>
+          <w:rStyle w:val="fontstyle01"/>
+        </w:rPr>
+        <w:t xml:space="preserve">"]" </w:t>
+      </w:r>
+      <w:proofErr w:type="spellStart"/>
+      <w:r>
+        <w:rPr>
+          <w:rStyle w:val="fontstyle01"/>
+          <w:color w:val="0000FF"/>
+        </w:rPr>
+        <w:t>ExpressionDash</w:t>
+      </w:r>
+      <w:proofErr w:type="spellEnd"/>
+      <w:r>
+        <w:rPr>
+          <w:rStyle w:val="fontstyle01"/>
+          <w:color w:val="0000FF"/>
+        </w:rPr>
+        <w:t xml:space="preserve"> | Identifier </w:t>
+      </w:r>
+      <w:r>
+        <w:rPr>
+          <w:rStyle w:val="fontstyle01"/>
+        </w:rPr>
+        <w:t xml:space="preserve">"(" </w:t>
+      </w:r>
+      <w:bookmarkStart w:id="30" w:name="OLE_LINK13"/>
+      <w:bookmarkStart w:id="31" w:name="OLE_LINK14"/>
+      <w:r>
+        <w:rPr>
+          <w:rStyle w:val="fontstyle01"/>
+        </w:rPr>
+        <w:t>(</w:t>
+      </w:r>
+      <w:r>
+        <w:rPr>
+          <w:rStyle w:val="fontstyle01"/>
+          <w:color w:val="0000FF"/>
+        </w:rPr>
+        <w:t xml:space="preserve">Expression </w:t>
+      </w:r>
+      <w:r>
+        <w:rPr>
+          <w:rStyle w:val="fontstyle01"/>
+        </w:rPr>
+        <w:t xml:space="preserve">( "," </w:t>
+      </w:r>
+      <w:r>
+        <w:rPr>
+          <w:rStyle w:val="fontstyle01"/>
+          <w:color w:val="0000FF"/>
+        </w:rPr>
+        <w:t>Expression</w:t>
+      </w:r>
+      <w:r>
+        <w:rPr>
+          <w:rStyle w:val="fontstyle01"/>
+        </w:rPr>
+        <w:t xml:space="preserve">)*)? </w:t>
+      </w:r>
+      <w:bookmarkEnd w:id="30"/>
+      <w:bookmarkEnd w:id="31"/>
+      <w:r>
+        <w:rPr>
+          <w:rStyle w:val="fontstyle01"/>
+        </w:rPr>
+        <w:t xml:space="preserve">")" </w:t>
+      </w:r>
+      <w:proofErr w:type="spellStart"/>
+      <w:r>
+        <w:rPr>
+          <w:rStyle w:val="fontstyle01"/>
+          <w:color w:val="0000FF"/>
+        </w:rPr>
+        <w:t>ExpressionDash</w:t>
+      </w:r>
+      <w:proofErr w:type="spellEnd"/>
     </w:p>
     <w:p>
       <w:pPr>
@@ -1113,72 +1551,117 @@
           <w:numId w:val="2"/>
         </w:numPr>
         <w:rPr>
-          <w:rStyle w:val="fontstyle01"/>
-          <w:color w:val="0000FF"/>
-        </w:rPr>
-      </w:pPr>
-      <w:bookmarkStart w:id="4" w:name="OLE_LINK4"/>
-      <w:bookmarkStart w:id="5" w:name="OLE_LINK5"/>
-      <w:bookmarkStart w:id="6" w:name="OLE_LINK6"/>
-      <w:bookmarkStart w:id="7" w:name="OLE_LINK7"/>
-      <w:bookmarkStart w:id="8" w:name="OLE_LINK11"/>
-      <w:bookmarkStart w:id="9" w:name="OLE_LINK12"/>
-      <w:r>
-        <w:rPr>
-          <w:rFonts w:ascii="Courier New" w:hAnsi="Courier New" w:cs="Courier New"/>
-          <w:color w:val="000000"/>
-          <w:sz w:val="18"/>
-          <w:szCs w:val="18"/>
-        </w:rPr>
-        <w:t>ExpressionNew</w:t>
-      </w:r>
-      <w:r>
-        <w:rPr>
-          <w:rFonts w:ascii="Courier New" w:hAnsi="Courier New" w:cs="Courier New"/>
-          <w:color w:val="000000"/>
-          <w:sz w:val="18"/>
-          <w:szCs w:val="18"/>
+          <w:rFonts w:ascii="Courier New" w:hAnsi="Courier New" w:cs="Courier New"/>
+          <w:color w:val="000000"/>
+          <w:sz w:val="18"/>
+          <w:szCs w:val="18"/>
+        </w:rPr>
+      </w:pPr>
+      <w:bookmarkStart w:id="32" w:name="OLE_LINK15"/>
+      <w:bookmarkStart w:id="33" w:name="OLE_LINK16"/>
+      <w:bookmarkStart w:id="34" w:name="OLE_LINK18"/>
+      <w:bookmarkStart w:id="35" w:name="OLE_LINK8"/>
+      <w:bookmarkStart w:id="36" w:name="OLE_LINK9"/>
+      <w:bookmarkStart w:id="37" w:name="OLE_LINK10"/>
+      <w:bookmarkStart w:id="38" w:name="OLE_LINK17"/>
+      <w:proofErr w:type="spellStart"/>
+      <w:proofErr w:type="gramStart"/>
+      <w:r>
+        <w:rPr>
+          <w:rStyle w:val="fontstyle01"/>
+          <w:color w:val="0000FF"/>
+        </w:rPr>
+        <w:t>ExpressionDot</w:t>
+      </w:r>
+      <w:r>
+        <w:rPr>
+          <w:rStyle w:val="fontstyle01"/>
+          <w:color w:val="0000FF"/>
         </w:rPr>
         <w:t>Dash</w:t>
       </w:r>
-      <w:r>
-        <w:rPr>
-          <w:rFonts w:ascii="Courier New" w:hAnsi="Courier New" w:cs="Courier New"/>
-          <w:color w:val="000000"/>
-          <w:sz w:val="18"/>
-          <w:szCs w:val="18"/>
-        </w:rPr>
-        <w:t xml:space="preserve"> </w:t>
-      </w:r>
-      <w:bookmarkEnd w:id="4"/>
-      <w:bookmarkEnd w:id="5"/>
-      <w:bookmarkEnd w:id="6"/>
-      <w:bookmarkEnd w:id="7"/>
-      <w:bookmarkEnd w:id="8"/>
-      <w:bookmarkEnd w:id="9"/>
-      <w:r>
-        <w:rPr>
-          <w:rFonts w:ascii="Courier New" w:hAnsi="Courier New" w:cs="Courier New"/>
-          <w:color w:val="000000"/>
-          <w:sz w:val="18"/>
-          <w:szCs w:val="18"/>
-        </w:rPr>
-        <w:sym w:font="Wingdings" w:char="F0E0"/>
-      </w:r>
-      <w:r>
-        <w:rPr>
-          <w:rFonts w:ascii="Courier New" w:hAnsi="Courier New" w:cs="Courier New"/>
-          <w:color w:val="000000"/>
-          <w:sz w:val="18"/>
-          <w:szCs w:val="18"/>
-        </w:rPr>
-        <w:t xml:space="preserve"> </w:t>
-      </w:r>
-      <w:r>
-        <w:rPr>
-          <w:rStyle w:val="fontstyle01"/>
-        </w:rPr>
-        <w:t xml:space="preserve">("int" | "float" | "String" | "char" | "boolean" ) "[" </w:t>
+      <w:bookmarkEnd w:id="32"/>
+      <w:bookmarkEnd w:id="33"/>
+      <w:bookmarkEnd w:id="34"/>
+      <w:proofErr w:type="spellEnd"/>
+      <w:r>
+        <w:rPr>
+          <w:rStyle w:val="fontstyle01"/>
+          <w:color w:val="0000FF"/>
+        </w:rPr>
+        <w:t xml:space="preserve"> </w:t>
+      </w:r>
+      <w:bookmarkEnd w:id="35"/>
+      <w:bookmarkEnd w:id="36"/>
+      <w:bookmarkEnd w:id="37"/>
+      <w:bookmarkEnd w:id="38"/>
+      <w:r>
+        <w:rPr>
+          <w:rFonts w:ascii="Courier New" w:hAnsi="Courier New" w:cs="Courier New"/>
+          <w:color w:val="000000"/>
+          <w:sz w:val="18"/>
+          <w:szCs w:val="18"/>
+        </w:rPr>
+        <w:t>:</w:t>
+      </w:r>
+      <w:proofErr w:type="gramEnd"/>
+      <w:r>
+        <w:rPr>
+          <w:rFonts w:ascii="Courier New" w:hAnsi="Courier New" w:cs="Courier New"/>
+          <w:color w:val="000000"/>
+          <w:sz w:val="18"/>
+          <w:szCs w:val="18"/>
+        </w:rPr>
+        <w:t>:=</w:t>
+      </w:r>
+      <w:r>
+        <w:rPr>
+          <w:rFonts w:ascii="Courier New" w:hAnsi="Courier New" w:cs="Courier New"/>
+          <w:color w:val="000000"/>
+          <w:sz w:val="18"/>
+          <w:szCs w:val="18"/>
+        </w:rPr>
+        <w:t xml:space="preserve"> </w:t>
+      </w:r>
+      <w:r>
+        <w:rPr>
+          <w:rStyle w:val="fontstyle01"/>
+        </w:rPr>
+        <w:t xml:space="preserve">"length" </w:t>
+      </w:r>
+      <w:proofErr w:type="spellStart"/>
+      <w:r>
+        <w:rPr>
+          <w:rStyle w:val="fontstyle01"/>
+          <w:color w:val="0000FF"/>
+        </w:rPr>
+        <w:t>ExpressionDash</w:t>
+      </w:r>
+      <w:proofErr w:type="spellEnd"/>
+      <w:r>
+        <w:rPr>
+          <w:rStyle w:val="fontstyle01"/>
+        </w:rPr>
+        <w:t xml:space="preserve"> </w:t>
+      </w:r>
+      <w:r>
+        <w:rPr>
+          <w:rStyle w:val="fontstyle01"/>
+        </w:rPr>
+        <w:t xml:space="preserve">| </w:t>
+      </w:r>
+      <w:r>
+        <w:rPr>
+          <w:rStyle w:val="fontstyle01"/>
+          <w:color w:val="0000FF"/>
+        </w:rPr>
+        <w:t xml:space="preserve">Identifier </w:t>
+      </w:r>
+      <w:r>
+        <w:rPr>
+          <w:rStyle w:val="fontstyle01"/>
+        </w:rPr>
+        <w:t xml:space="preserve">"(" ( </w:t>
       </w:r>
       <w:r>
         <w:rPr>
@@ -1191,28 +1674,7 @@
         <w:rPr>
           <w:rStyle w:val="fontstyle01"/>
         </w:rPr>
-        <w:t xml:space="preserve">"]" </w:t>
-      </w:r>
-      <w:r>
-        <w:rPr>
-          <w:rStyle w:val="fontstyle01"/>
-          <w:color w:val="0000FF"/>
-        </w:rPr>
-        <w:t xml:space="preserve">ExpressionDash | Identifier </w:t>
-      </w:r>
-      <w:r>
-        <w:rPr>
-          <w:rStyle w:val="fontstyle01"/>
-        </w:rPr>
-        <w:t xml:space="preserve">"(" </w:t>
-      </w:r>
-      <w:bookmarkStart w:id="10" w:name="OLE_LINK13"/>
-      <w:bookmarkStart w:id="11" w:name="OLE_LINK14"/>
-      <w:r>
-        <w:rPr>
-          <w:rStyle w:val="fontstyle01"/>
-        </w:rPr>
-        <w:t>(</w:t>
+        <w:t xml:space="preserve">( "," </w:t>
       </w:r>
       <w:r>
         <w:rPr>
@@ -1225,29 +1687,18 @@
         <w:rPr>
           <w:rStyle w:val="fontstyle01"/>
         </w:rPr>
-        <w:t xml:space="preserve">( "," </w:t>
-      </w:r>
-      <w:r>
-        <w:rPr>
-          <w:rStyle w:val="fontstyle01"/>
-          <w:color w:val="0000FF"/>
-        </w:rPr>
-        <w:t>Expression</w:t>
-      </w:r>
-      <w:r>
-        <w:rPr>
-          <w:rStyle w:val="fontstyle01"/>
-        </w:rPr>
-        <w:t xml:space="preserve">)*)? </w:t>
-      </w:r>
-      <w:bookmarkEnd w:id="10"/>
-      <w:bookmarkEnd w:id="11"/>
-      <w:r>
-        <w:rPr>
-          <w:rStyle w:val="fontstyle01"/>
-        </w:rPr>
-        <w:t xml:space="preserve">")" </w:t>
-      </w:r>
+        <w:t>)* )? ")"</w:t>
+      </w:r>
+      <w:r>
+        <w:rPr>
+          <w:rFonts w:ascii="Courier New" w:hAnsi="Courier New" w:cs="Courier New"/>
+          <w:color w:val="000000"/>
+          <w:sz w:val="18"/>
+          <w:szCs w:val="18"/>
+        </w:rPr>
+        <w:t xml:space="preserve"> </w:t>
+      </w:r>
+      <w:proofErr w:type="spellStart"/>
       <w:r>
         <w:rPr>
           <w:rStyle w:val="fontstyle01"/>
@@ -1255,128 +1706,17 @@
         </w:rPr>
         <w:t>ExpressionDash</w:t>
       </w:r>
-    </w:p>
-    <w:p>
-      <w:pPr>
-        <w:pStyle w:val="ListParagraph"/>
-        <w:numPr>
-          <w:ilvl w:val="0"/>
-          <w:numId w:val="2"/>
-        </w:numPr>
-        <w:rPr>
-          <w:rFonts w:ascii="Courier New" w:hAnsi="Courier New" w:cs="Courier New"/>
-          <w:color w:val="000000"/>
-          <w:sz w:val="18"/>
-          <w:szCs w:val="18"/>
-        </w:rPr>
-      </w:pPr>
-      <w:bookmarkStart w:id="12" w:name="OLE_LINK15"/>
-      <w:bookmarkStart w:id="13" w:name="OLE_LINK16"/>
-      <w:bookmarkStart w:id="14" w:name="OLE_LINK18"/>
-      <w:bookmarkStart w:id="15" w:name="OLE_LINK8"/>
-      <w:bookmarkStart w:id="16" w:name="OLE_LINK9"/>
-      <w:bookmarkStart w:id="17" w:name="OLE_LINK10"/>
-      <w:bookmarkStart w:id="18" w:name="OLE_LINK17"/>
-      <w:r>
-        <w:rPr>
-          <w:rStyle w:val="fontstyle01"/>
-          <w:color w:val="0000FF"/>
-        </w:rPr>
-        <w:t>ExpressionDot</w:t>
-      </w:r>
-      <w:r>
-        <w:rPr>
-          <w:rStyle w:val="fontstyle01"/>
-          <w:color w:val="0000FF"/>
-        </w:rPr>
-        <w:t>Dash</w:t>
-      </w:r>
-      <w:bookmarkEnd w:id="12"/>
-      <w:bookmarkEnd w:id="13"/>
-      <w:bookmarkEnd w:id="14"/>
-      <w:r>
-        <w:rPr>
-          <w:rStyle w:val="fontstyle01"/>
-          <w:color w:val="0000FF"/>
-        </w:rPr>
-        <w:t xml:space="preserve"> </w:t>
-      </w:r>
-      <w:bookmarkEnd w:id="15"/>
-      <w:bookmarkEnd w:id="16"/>
-      <w:bookmarkEnd w:id="17"/>
-      <w:bookmarkEnd w:id="18"/>
-      <w:r>
-        <w:rPr>
-          <w:rStyle w:val="fontstyle01"/>
-          <w:color w:val="0000FF"/>
-        </w:rPr>
-        <w:sym w:font="Wingdings" w:char="F0E0"/>
-      </w:r>
-      <w:r>
-        <w:rPr>
-          <w:rStyle w:val="fontstyle01"/>
-          <w:color w:val="0000FF"/>
-        </w:rPr>
-        <w:t xml:space="preserve"> </w:t>
-      </w:r>
-      <w:r>
-        <w:rPr>
-          <w:rStyle w:val="fontstyle01"/>
-        </w:rPr>
-        <w:t xml:space="preserve">"length" ExpressionDash | </w:t>
-      </w:r>
-      <w:r>
-        <w:rPr>
-          <w:rStyle w:val="fontstyle01"/>
-          <w:color w:val="0000FF"/>
-        </w:rPr>
-        <w:t xml:space="preserve">Identifier </w:t>
-      </w:r>
-      <w:r>
-        <w:rPr>
-          <w:rStyle w:val="fontstyle01"/>
-        </w:rPr>
-        <w:t xml:space="preserve">"(" ( </w:t>
-      </w:r>
-      <w:r>
-        <w:rPr>
-          <w:rStyle w:val="fontstyle01"/>
-          <w:color w:val="0000FF"/>
-        </w:rPr>
-        <w:t xml:space="preserve">Expression </w:t>
-      </w:r>
-      <w:r>
-        <w:rPr>
-          <w:rStyle w:val="fontstyle01"/>
-        </w:rPr>
-        <w:t xml:space="preserve">( "," </w:t>
-      </w:r>
-      <w:r>
-        <w:rPr>
-          <w:rStyle w:val="fontstyle01"/>
-          <w:color w:val="0000FF"/>
-        </w:rPr>
-        <w:t xml:space="preserve">Expression </w:t>
-      </w:r>
-      <w:r>
-        <w:rPr>
-          <w:rStyle w:val="fontstyle01"/>
-        </w:rPr>
-        <w:t>)* )? ")"</w:t>
-      </w:r>
-      <w:r>
-        <w:rPr>
-          <w:rFonts w:ascii="Courier New" w:hAnsi="Courier New" w:cs="Courier New"/>
-          <w:color w:val="000000"/>
-          <w:sz w:val="18"/>
-          <w:szCs w:val="18"/>
-        </w:rPr>
-        <w:t xml:space="preserve"> ExpressionDash</w:t>
-      </w:r>
+      <w:proofErr w:type="spellEnd"/>
     </w:p>
     <w:sectPr>
       <w:pgSz w:w="12240" w:h="15840"/>
       <w:pgMar w:top="1440" w:right="1440" w:bottom="1440" w:left="1440" w:header="720" w:footer="720" w:gutter="0"/>
+      <w:pgBorders w:offsetFrom="page">
+        <w:top w:val="thinThickSmallGap" w:sz="24" w:space="24" w:color="auto"/>
+        <w:left w:val="thinThickSmallGap" w:sz="24" w:space="24" w:color="auto"/>
+        <w:bottom w:val="thickThinSmallGap" w:sz="24" w:space="24" w:color="auto"/>
+        <w:right w:val="thickThinSmallGap" w:sz="24" w:space="24" w:color="auto"/>
+      </w:pgBorders>
       <w:cols w:space="720"/>
       <w:docGrid w:linePitch="360"/>
     </w:sectPr>
@@ -1502,7 +1842,7 @@
   <w:abstractNum w:abstractNumId="1">
     <w:nsid w:val="23C900F5"/>
     <w:multiLevelType w:val="hybridMultilevel"/>
-    <w:tmpl w:val="C7D4B44E"/>
+    <w:tmpl w:val="BB28769A"/>
     <w:lvl w:ilvl="0" w:tplc="04090001">
       <w:start w:val="1"/>
       <w:numFmt w:val="bullet"/>

</xml_diff>

<commit_message>
Tested Successfully + Some Syntax Errors handled
</commit_message>
<xml_diff>
--- a/Compilers Phase2 Part1.docx
+++ b/Compilers Phase2 Part1.docx
@@ -28,6 +28,771 @@
     </w:p>
     <w:p>
       <w:pPr>
+        <w:ind w:left="720"/>
+        <w:rPr>
+          <w:rFonts w:ascii="Courier New" w:hAnsi="Courier New" w:cs="Courier New"/>
+          <w:color w:val="000000"/>
+          <w:sz w:val="18"/>
+          <w:szCs w:val="18"/>
+        </w:rPr>
+      </w:pPr>
+      <w:r>
+        <w:rPr>
+          <w:rFonts w:ascii="Courier New" w:hAnsi="Courier New" w:cs="Courier New"/>
+          <w:color w:val="000000"/>
+          <w:sz w:val="18"/>
+          <w:szCs w:val="18"/>
+        </w:rPr>
+        <w:t>-</w:t>
+      </w:r>
+      <w:r>
+        <w:rPr>
+          <w:rFonts w:ascii="Courier New" w:hAnsi="Courier New" w:cs="Courier New"/>
+          <w:color w:val="0000FF"/>
+          <w:sz w:val="18"/>
+          <w:szCs w:val="18"/>
+        </w:rPr>
+        <w:t xml:space="preserve"> </w:t>
+      </w:r>
+      <w:r>
+        <w:rPr>
+          <w:rFonts w:ascii="Courier New" w:hAnsi="Courier New" w:cs="Courier New"/>
+          <w:color w:val="0000FF"/>
+          <w:sz w:val="18"/>
+          <w:szCs w:val="18"/>
+        </w:rPr>
+        <w:t>Goal</w:t>
+      </w:r>
+      <w:proofErr w:type="gramStart"/>
+      <w:r>
+        <w:rPr>
+          <w:rFonts w:ascii="Courier New" w:hAnsi="Courier New" w:cs="Courier New"/>
+          <w:color w:val="000000"/>
+          <w:sz w:val="18"/>
+          <w:szCs w:val="18"/>
+        </w:rPr>
+        <w:t>::=</w:t>
+      </w:r>
+      <w:proofErr w:type="gramEnd"/>
+      <w:r>
+        <w:rPr>
+          <w:rFonts w:ascii="Courier New" w:hAnsi="Courier New" w:cs="Courier New"/>
+          <w:color w:val="000000"/>
+          <w:sz w:val="18"/>
+          <w:szCs w:val="18"/>
+        </w:rPr>
+        <w:t xml:space="preserve"> </w:t>
+      </w:r>
+      <w:proofErr w:type="spellStart"/>
+      <w:r>
+        <w:rPr>
+          <w:rFonts w:ascii="Courier New" w:hAnsi="Courier New" w:cs="Courier New"/>
+          <w:color w:val="0000FF"/>
+          <w:sz w:val="18"/>
+          <w:szCs w:val="18"/>
+        </w:rPr>
+        <w:t>MainClass</w:t>
+      </w:r>
+      <w:proofErr w:type="spellEnd"/>
+      <w:r>
+        <w:rPr>
+          <w:rFonts w:ascii="Courier New" w:hAnsi="Courier New" w:cs="Courier New"/>
+          <w:color w:val="0000FF"/>
+          <w:sz w:val="18"/>
+          <w:szCs w:val="18"/>
+        </w:rPr>
+        <w:t xml:space="preserve"> </w:t>
+      </w:r>
+      <w:r>
+        <w:rPr>
+          <w:rFonts w:ascii="Courier New" w:hAnsi="Courier New" w:cs="Courier New"/>
+          <w:color w:val="000000"/>
+          <w:sz w:val="18"/>
+          <w:szCs w:val="18"/>
+        </w:rPr>
+        <w:t xml:space="preserve">( </w:t>
+      </w:r>
+      <w:proofErr w:type="spellStart"/>
+      <w:r>
+        <w:rPr>
+          <w:rFonts w:ascii="Courier New" w:hAnsi="Courier New" w:cs="Courier New"/>
+          <w:color w:val="0000FF"/>
+          <w:sz w:val="18"/>
+          <w:szCs w:val="18"/>
+        </w:rPr>
+        <w:t>ClassDeclaration</w:t>
+      </w:r>
+      <w:proofErr w:type="spellEnd"/>
+      <w:r>
+        <w:rPr>
+          <w:rFonts w:ascii="Courier New" w:hAnsi="Courier New" w:cs="Courier New"/>
+          <w:color w:val="0000FF"/>
+          <w:sz w:val="18"/>
+          <w:szCs w:val="18"/>
+        </w:rPr>
+        <w:t xml:space="preserve"> </w:t>
+      </w:r>
+      <w:r>
+        <w:rPr>
+          <w:rFonts w:ascii="Courier New" w:hAnsi="Courier New" w:cs="Courier New"/>
+          <w:color w:val="000000"/>
+          <w:sz w:val="18"/>
+          <w:szCs w:val="18"/>
+        </w:rPr>
+        <w:t>)* &lt;EOF&gt;</w:t>
+      </w:r>
+      <w:r>
+        <w:rPr>
+          <w:rFonts w:ascii="Courier New" w:hAnsi="Courier New" w:cs="Courier New"/>
+          <w:color w:val="000000"/>
+          <w:sz w:val="18"/>
+          <w:szCs w:val="18"/>
+        </w:rPr>
+        <w:br/>
+      </w:r>
+    </w:p>
+    <w:p>
+      <w:pPr>
+        <w:ind w:left="720"/>
+        <w:rPr>
+          <w:rFonts w:ascii="Courier New" w:hAnsi="Courier New" w:cs="Courier New"/>
+          <w:color w:val="000000"/>
+          <w:sz w:val="18"/>
+          <w:szCs w:val="18"/>
+        </w:rPr>
+      </w:pPr>
+      <w:r>
+        <w:rPr>
+          <w:rFonts w:ascii="Courier New" w:hAnsi="Courier New" w:cs="Courier New"/>
+          <w:color w:val="000000"/>
+          <w:sz w:val="18"/>
+          <w:szCs w:val="18"/>
+        </w:rPr>
+        <w:t>-</w:t>
+      </w:r>
+      <w:r>
+        <w:rPr>
+          <w:rFonts w:ascii="Courier New" w:hAnsi="Courier New" w:cs="Courier New"/>
+          <w:color w:val="0000FF"/>
+          <w:sz w:val="18"/>
+          <w:szCs w:val="18"/>
+        </w:rPr>
+        <w:t xml:space="preserve"> </w:t>
+      </w:r>
+      <w:proofErr w:type="spellStart"/>
+      <w:r>
+        <w:rPr>
+          <w:rFonts w:ascii="Courier New" w:hAnsi="Courier New" w:cs="Courier New"/>
+          <w:color w:val="0000FF"/>
+          <w:sz w:val="18"/>
+          <w:szCs w:val="18"/>
+        </w:rPr>
+        <w:t>MainClass</w:t>
+      </w:r>
+      <w:proofErr w:type="spellEnd"/>
+      <w:proofErr w:type="gramStart"/>
+      <w:r>
+        <w:rPr>
+          <w:rFonts w:ascii="Courier New" w:hAnsi="Courier New" w:cs="Courier New"/>
+          <w:color w:val="000000"/>
+          <w:sz w:val="18"/>
+          <w:szCs w:val="18"/>
+        </w:rPr>
+        <w:t>::=</w:t>
+      </w:r>
+      <w:proofErr w:type="gramEnd"/>
+      <w:r>
+        <w:rPr>
+          <w:rFonts w:ascii="Courier New" w:hAnsi="Courier New" w:cs="Courier New"/>
+          <w:color w:val="000000"/>
+          <w:sz w:val="18"/>
+          <w:szCs w:val="18"/>
+        </w:rPr>
+        <w:t xml:space="preserve"> "class" </w:t>
+      </w:r>
+      <w:r>
+        <w:rPr>
+          <w:rFonts w:ascii="Courier New" w:hAnsi="Courier New" w:cs="Courier New"/>
+          <w:color w:val="0000FF"/>
+          <w:sz w:val="18"/>
+          <w:szCs w:val="18"/>
+        </w:rPr>
+        <w:t xml:space="preserve">Identifier </w:t>
+      </w:r>
+      <w:r>
+        <w:rPr>
+          <w:rFonts w:ascii="Courier New" w:hAnsi="Courier New" w:cs="Courier New"/>
+          <w:color w:val="000000"/>
+          <w:sz w:val="18"/>
+          <w:szCs w:val="18"/>
+        </w:rPr>
+        <w:t>"{" "public" "static" "void" "main" "(" "String" "["</w:t>
+      </w:r>
+      <w:r>
+        <w:rPr>
+          <w:rFonts w:ascii="Courier New" w:hAnsi="Courier New" w:cs="Courier New"/>
+          <w:color w:val="000000"/>
+          <w:sz w:val="18"/>
+          <w:szCs w:val="18"/>
+        </w:rPr>
+        <w:t xml:space="preserve"> </w:t>
+      </w:r>
+      <w:r>
+        <w:rPr>
+          <w:rFonts w:ascii="Courier New" w:hAnsi="Courier New" w:cs="Courier New"/>
+          <w:color w:val="000000"/>
+          <w:sz w:val="18"/>
+          <w:szCs w:val="18"/>
+        </w:rPr>
+        <w:t xml:space="preserve">"]" </w:t>
+      </w:r>
+      <w:r>
+        <w:rPr>
+          <w:rFonts w:ascii="Courier New" w:hAnsi="Courier New" w:cs="Courier New"/>
+          <w:color w:val="0000FF"/>
+          <w:sz w:val="18"/>
+          <w:szCs w:val="18"/>
+        </w:rPr>
+        <w:t xml:space="preserve">Identifier </w:t>
+      </w:r>
+      <w:r>
+        <w:rPr>
+          <w:rFonts w:ascii="Courier New" w:hAnsi="Courier New" w:cs="Courier New"/>
+          <w:color w:val="000000"/>
+          <w:sz w:val="18"/>
+          <w:szCs w:val="18"/>
+        </w:rPr>
+        <w:t xml:space="preserve">")" "{" </w:t>
+      </w:r>
+      <w:r>
+        <w:rPr>
+          <w:rFonts w:ascii="Courier New" w:hAnsi="Courier New" w:cs="Courier New"/>
+          <w:color w:val="0000FF"/>
+          <w:sz w:val="18"/>
+          <w:szCs w:val="18"/>
+        </w:rPr>
+        <w:t xml:space="preserve">Statement </w:t>
+      </w:r>
+      <w:r>
+        <w:rPr>
+          <w:rFonts w:ascii="Courier New" w:hAnsi="Courier New" w:cs="Courier New"/>
+          <w:color w:val="000000"/>
+          <w:sz w:val="18"/>
+          <w:szCs w:val="18"/>
+        </w:rPr>
+        <w:t>"}" "}"</w:t>
+      </w:r>
+      <w:r>
+        <w:rPr>
+          <w:rFonts w:ascii="Courier New" w:hAnsi="Courier New" w:cs="Courier New"/>
+          <w:color w:val="000000"/>
+          <w:sz w:val="18"/>
+          <w:szCs w:val="18"/>
+        </w:rPr>
+        <w:br/>
+      </w:r>
+    </w:p>
+    <w:p>
+      <w:pPr>
+        <w:ind w:left="720"/>
+        <w:rPr>
+          <w:rFonts w:ascii="Courier New" w:hAnsi="Courier New" w:cs="Courier New"/>
+          <w:color w:val="0000FF"/>
+          <w:sz w:val="18"/>
+          <w:szCs w:val="18"/>
+        </w:rPr>
+      </w:pPr>
+      <w:r>
+        <w:rPr>
+          <w:rFonts w:ascii="Courier New" w:hAnsi="Courier New" w:cs="Courier New"/>
+          <w:color w:val="000000"/>
+          <w:sz w:val="18"/>
+          <w:szCs w:val="18"/>
+        </w:rPr>
+        <w:t>-</w:t>
+      </w:r>
+      <w:r>
+        <w:rPr>
+          <w:rFonts w:ascii="Courier New" w:hAnsi="Courier New" w:cs="Courier New"/>
+          <w:color w:val="0000FF"/>
+          <w:sz w:val="18"/>
+          <w:szCs w:val="18"/>
+        </w:rPr>
+        <w:t xml:space="preserve"> </w:t>
+      </w:r>
+      <w:proofErr w:type="spellStart"/>
+      <w:r>
+        <w:rPr>
+          <w:rFonts w:ascii="Courier New" w:hAnsi="Courier New" w:cs="Courier New"/>
+          <w:color w:val="0000FF"/>
+          <w:sz w:val="18"/>
+          <w:szCs w:val="18"/>
+        </w:rPr>
+        <w:t>ClassDeclaration</w:t>
+      </w:r>
+      <w:proofErr w:type="spellEnd"/>
+      <w:proofErr w:type="gramStart"/>
+      <w:r>
+        <w:rPr>
+          <w:rFonts w:ascii="Courier New" w:hAnsi="Courier New" w:cs="Courier New"/>
+          <w:color w:val="000000"/>
+          <w:sz w:val="18"/>
+          <w:szCs w:val="18"/>
+        </w:rPr>
+        <w:t>::=</w:t>
+      </w:r>
+      <w:proofErr w:type="gramEnd"/>
+      <w:r>
+        <w:rPr>
+          <w:rFonts w:ascii="Courier New" w:hAnsi="Courier New" w:cs="Courier New"/>
+          <w:color w:val="000000"/>
+          <w:sz w:val="18"/>
+          <w:szCs w:val="18"/>
+        </w:rPr>
+        <w:t xml:space="preserve"> "class" </w:t>
+      </w:r>
+      <w:r>
+        <w:rPr>
+          <w:rFonts w:ascii="Courier New" w:hAnsi="Courier New" w:cs="Courier New"/>
+          <w:color w:val="0000FF"/>
+          <w:sz w:val="18"/>
+          <w:szCs w:val="18"/>
+        </w:rPr>
+        <w:t xml:space="preserve">Identifier </w:t>
+      </w:r>
+      <w:r>
+        <w:rPr>
+          <w:rFonts w:ascii="Courier New" w:hAnsi="Courier New" w:cs="Courier New"/>
+          <w:color w:val="000000"/>
+          <w:sz w:val="18"/>
+          <w:szCs w:val="18"/>
+        </w:rPr>
+        <w:t xml:space="preserve">( "extends" </w:t>
+      </w:r>
+      <w:r>
+        <w:rPr>
+          <w:rFonts w:ascii="Courier New" w:hAnsi="Courier New" w:cs="Courier New"/>
+          <w:color w:val="0000FF"/>
+          <w:sz w:val="18"/>
+          <w:szCs w:val="18"/>
+        </w:rPr>
+        <w:t xml:space="preserve">Identifier </w:t>
+      </w:r>
+      <w:r>
+        <w:rPr>
+          <w:rFonts w:ascii="Courier New" w:hAnsi="Courier New" w:cs="Courier New"/>
+          <w:color w:val="000000"/>
+          <w:sz w:val="18"/>
+          <w:szCs w:val="18"/>
+        </w:rPr>
+        <w:t xml:space="preserve">)? "{" </w:t>
+      </w:r>
+      <w:proofErr w:type="gramStart"/>
+      <w:r>
+        <w:rPr>
+          <w:rFonts w:ascii="Courier New" w:hAnsi="Courier New" w:cs="Courier New"/>
+          <w:color w:val="000000"/>
+          <w:sz w:val="18"/>
+          <w:szCs w:val="18"/>
+        </w:rPr>
+        <w:t xml:space="preserve">( </w:t>
+      </w:r>
+      <w:proofErr w:type="spellStart"/>
+      <w:r>
+        <w:rPr>
+          <w:rFonts w:ascii="Courier New" w:hAnsi="Courier New" w:cs="Courier New"/>
+          <w:color w:val="0000FF"/>
+          <w:sz w:val="18"/>
+          <w:szCs w:val="18"/>
+        </w:rPr>
+        <w:t>VarDeclaration</w:t>
+      </w:r>
+      <w:proofErr w:type="spellEnd"/>
+      <w:proofErr w:type="gramEnd"/>
+      <w:r>
+        <w:rPr>
+          <w:rFonts w:ascii="Courier New" w:hAnsi="Courier New" w:cs="Courier New"/>
+          <w:color w:val="0000FF"/>
+          <w:sz w:val="18"/>
+          <w:szCs w:val="18"/>
+        </w:rPr>
+        <w:t xml:space="preserve"> </w:t>
+      </w:r>
+      <w:r>
+        <w:rPr>
+          <w:rFonts w:ascii="Courier New" w:hAnsi="Courier New" w:cs="Courier New"/>
+          <w:color w:val="000000"/>
+          <w:sz w:val="18"/>
+          <w:szCs w:val="18"/>
+        </w:rPr>
+        <w:t>)* (</w:t>
+      </w:r>
+      <w:proofErr w:type="spellStart"/>
+      <w:r>
+        <w:rPr>
+          <w:rFonts w:ascii="Courier New" w:hAnsi="Courier New" w:cs="Courier New"/>
+          <w:color w:val="0000FF"/>
+          <w:sz w:val="18"/>
+          <w:szCs w:val="18"/>
+        </w:rPr>
+        <w:t>ConstructorDeclaration</w:t>
+      </w:r>
+      <w:proofErr w:type="spellEnd"/>
+      <w:r>
+        <w:rPr>
+          <w:rFonts w:ascii="Courier New" w:hAnsi="Courier New" w:cs="Courier New"/>
+          <w:color w:val="0000FF"/>
+          <w:sz w:val="18"/>
+          <w:szCs w:val="18"/>
+        </w:rPr>
+        <w:t xml:space="preserve"> </w:t>
+      </w:r>
+      <w:r>
+        <w:rPr>
+          <w:rFonts w:ascii="Courier New" w:hAnsi="Courier New" w:cs="Courier New"/>
+          <w:color w:val="000000"/>
+          <w:sz w:val="18"/>
+          <w:szCs w:val="18"/>
+        </w:rPr>
+        <w:t xml:space="preserve">)* ( </w:t>
+      </w:r>
+      <w:proofErr w:type="spellStart"/>
+      <w:r>
+        <w:rPr>
+          <w:rFonts w:ascii="Courier New" w:hAnsi="Courier New" w:cs="Courier New"/>
+          <w:color w:val="0000FF"/>
+          <w:sz w:val="18"/>
+          <w:szCs w:val="18"/>
+        </w:rPr>
+        <w:t>MethodDeclaration</w:t>
+      </w:r>
+      <w:proofErr w:type="spellEnd"/>
+      <w:r>
+        <w:rPr>
+          <w:rFonts w:ascii="Courier New" w:hAnsi="Courier New" w:cs="Courier New"/>
+          <w:color w:val="0000FF"/>
+          <w:sz w:val="18"/>
+          <w:szCs w:val="18"/>
+        </w:rPr>
+        <w:t xml:space="preserve"> </w:t>
+      </w:r>
+      <w:r>
+        <w:rPr>
+          <w:rFonts w:ascii="Courier New" w:hAnsi="Courier New" w:cs="Courier New"/>
+          <w:color w:val="000000"/>
+          <w:sz w:val="18"/>
+          <w:szCs w:val="18"/>
+        </w:rPr>
+        <w:t>)* "}"</w:t>
+      </w:r>
+      <w:r>
+        <w:rPr>
+          <w:rFonts w:ascii="Courier New" w:hAnsi="Courier New" w:cs="Courier New"/>
+          <w:color w:val="000000"/>
+          <w:sz w:val="18"/>
+          <w:szCs w:val="18"/>
+        </w:rPr>
+        <w:br/>
+      </w:r>
+    </w:p>
+    <w:p>
+      <w:pPr>
+        <w:ind w:left="720"/>
+        <w:rPr>
+          <w:rFonts w:ascii="Courier New" w:hAnsi="Courier New" w:cs="Courier New"/>
+          <w:color w:val="000000"/>
+          <w:sz w:val="18"/>
+          <w:szCs w:val="18"/>
+        </w:rPr>
+      </w:pPr>
+      <w:r>
+        <w:rPr>
+          <w:rFonts w:ascii="Courier New" w:hAnsi="Courier New" w:cs="Courier New"/>
+          <w:color w:val="000000"/>
+          <w:sz w:val="18"/>
+          <w:szCs w:val="18"/>
+        </w:rPr>
+        <w:t>-</w:t>
+      </w:r>
+      <w:r>
+        <w:rPr>
+          <w:rFonts w:ascii="Courier New" w:hAnsi="Courier New" w:cs="Courier New"/>
+          <w:color w:val="0000FF"/>
+          <w:sz w:val="18"/>
+          <w:szCs w:val="18"/>
+        </w:rPr>
+        <w:t xml:space="preserve"> </w:t>
+      </w:r>
+      <w:proofErr w:type="spellStart"/>
+      <w:r>
+        <w:rPr>
+          <w:rFonts w:ascii="Courier New" w:hAnsi="Courier New" w:cs="Courier New"/>
+          <w:color w:val="0000FF"/>
+          <w:sz w:val="18"/>
+          <w:szCs w:val="18"/>
+        </w:rPr>
+        <w:t>VarDeclaration</w:t>
+      </w:r>
+      <w:proofErr w:type="spellEnd"/>
+      <w:proofErr w:type="gramStart"/>
+      <w:r>
+        <w:rPr>
+          <w:rFonts w:ascii="Courier New" w:hAnsi="Courier New" w:cs="Courier New"/>
+          <w:color w:val="000000"/>
+          <w:sz w:val="18"/>
+          <w:szCs w:val="18"/>
+        </w:rPr>
+        <w:t>::=</w:t>
+      </w:r>
+      <w:proofErr w:type="gramEnd"/>
+      <w:r>
+        <w:rPr>
+          <w:rFonts w:ascii="Courier New" w:hAnsi="Courier New" w:cs="Courier New"/>
+          <w:color w:val="000000"/>
+          <w:sz w:val="18"/>
+          <w:szCs w:val="18"/>
+        </w:rPr>
+        <w:t xml:space="preserve"> </w:t>
+      </w:r>
+      <w:r>
+        <w:rPr>
+          <w:rFonts w:ascii="Courier New" w:hAnsi="Courier New" w:cs="Courier New"/>
+          <w:color w:val="0000FF"/>
+          <w:sz w:val="18"/>
+          <w:szCs w:val="18"/>
+        </w:rPr>
+        <w:t xml:space="preserve">Type Identifier </w:t>
+      </w:r>
+      <w:r>
+        <w:rPr>
+          <w:rFonts w:ascii="Courier New" w:hAnsi="Courier New" w:cs="Courier New"/>
+          <w:color w:val="000000"/>
+          <w:sz w:val="18"/>
+          <w:szCs w:val="18"/>
+        </w:rPr>
+        <w:t>";"</w:t>
+      </w:r>
+      <w:r>
+        <w:rPr>
+          <w:rFonts w:ascii="Courier New" w:hAnsi="Courier New" w:cs="Courier New"/>
+          <w:color w:val="000000"/>
+          <w:sz w:val="18"/>
+          <w:szCs w:val="18"/>
+        </w:rPr>
+        <w:br/>
+      </w:r>
+    </w:p>
+    <w:p>
+      <w:pPr>
+        <w:ind w:left="720"/>
+        <w:rPr>
+          <w:rFonts w:ascii="Courier New" w:hAnsi="Courier New" w:cs="Courier New"/>
+          <w:color w:val="000000"/>
+          <w:sz w:val="18"/>
+          <w:szCs w:val="18"/>
+        </w:rPr>
+      </w:pPr>
+      <w:r>
+        <w:rPr>
+          <w:rFonts w:ascii="Courier New" w:hAnsi="Courier New" w:cs="Courier New"/>
+          <w:color w:val="000000"/>
+          <w:sz w:val="18"/>
+          <w:szCs w:val="18"/>
+        </w:rPr>
+        <w:t>-</w:t>
+      </w:r>
+      <w:r>
+        <w:rPr>
+          <w:rFonts w:ascii="Courier New" w:hAnsi="Courier New" w:cs="Courier New"/>
+          <w:color w:val="0000FF"/>
+          <w:sz w:val="18"/>
+          <w:szCs w:val="18"/>
+        </w:rPr>
+        <w:t xml:space="preserve"> </w:t>
+      </w:r>
+      <w:proofErr w:type="spellStart"/>
+      <w:r>
+        <w:rPr>
+          <w:rFonts w:ascii="Courier New" w:hAnsi="Courier New" w:cs="Courier New"/>
+          <w:color w:val="0000FF"/>
+          <w:sz w:val="18"/>
+          <w:szCs w:val="18"/>
+        </w:rPr>
+        <w:t>ConstructorDeclaration</w:t>
+      </w:r>
+      <w:proofErr w:type="spellEnd"/>
+      <w:proofErr w:type="gramStart"/>
+      <w:r>
+        <w:rPr>
+          <w:rFonts w:ascii="Courier New" w:hAnsi="Courier New" w:cs="Courier New"/>
+          <w:color w:val="000000"/>
+          <w:sz w:val="18"/>
+          <w:szCs w:val="18"/>
+        </w:rPr>
+        <w:t>::=</w:t>
+      </w:r>
+      <w:proofErr w:type="gramEnd"/>
+      <w:r>
+        <w:rPr>
+          <w:rFonts w:ascii="Courier New" w:hAnsi="Courier New" w:cs="Courier New"/>
+          <w:color w:val="000000"/>
+          <w:sz w:val="18"/>
+          <w:szCs w:val="18"/>
+        </w:rPr>
+        <w:t xml:space="preserve"> </w:t>
+      </w:r>
+      <w:r>
+        <w:rPr>
+          <w:rFonts w:ascii="Courier New" w:hAnsi="Courier New" w:cs="Courier New"/>
+          <w:color w:val="0000FF"/>
+          <w:sz w:val="18"/>
+          <w:szCs w:val="18"/>
+        </w:rPr>
+        <w:t>Identifier</w:t>
+      </w:r>
+      <w:r>
+        <w:rPr>
+          <w:rFonts w:ascii="Courier New" w:hAnsi="Courier New" w:cs="Courier New"/>
+          <w:color w:val="0000FF"/>
+          <w:sz w:val="18"/>
+          <w:szCs w:val="18"/>
+        </w:rPr>
+        <w:t xml:space="preserve"> </w:t>
+      </w:r>
+      <w:r>
+        <w:rPr>
+          <w:rFonts w:ascii="Courier New" w:hAnsi="Courier New" w:cs="Courier New"/>
+          <w:color w:val="000000"/>
+          <w:sz w:val="18"/>
+          <w:szCs w:val="18"/>
+        </w:rPr>
+        <w:t xml:space="preserve">"(" ( </w:t>
+      </w:r>
+      <w:r>
+        <w:rPr>
+          <w:rFonts w:ascii="Courier New" w:hAnsi="Courier New" w:cs="Courier New"/>
+          <w:color w:val="0000FF"/>
+          <w:sz w:val="18"/>
+          <w:szCs w:val="18"/>
+        </w:rPr>
+        <w:t xml:space="preserve">Type Identifier </w:t>
+      </w:r>
+      <w:r>
+        <w:rPr>
+          <w:rFonts w:ascii="Courier New" w:hAnsi="Courier New" w:cs="Courier New"/>
+          <w:color w:val="000000"/>
+          <w:sz w:val="18"/>
+          <w:szCs w:val="18"/>
+        </w:rPr>
+        <w:t xml:space="preserve">( "," </w:t>
+      </w:r>
+      <w:r>
+        <w:rPr>
+          <w:rFonts w:ascii="Courier New" w:hAnsi="Courier New" w:cs="Courier New"/>
+          <w:color w:val="0000FF"/>
+          <w:sz w:val="18"/>
+          <w:szCs w:val="18"/>
+        </w:rPr>
+        <w:t xml:space="preserve">Type Identifier </w:t>
+      </w:r>
+      <w:r>
+        <w:rPr>
+          <w:rFonts w:ascii="Courier New" w:hAnsi="Courier New" w:cs="Courier New"/>
+          <w:color w:val="000000"/>
+          <w:sz w:val="18"/>
+          <w:szCs w:val="18"/>
+        </w:rPr>
+        <w:t>)*)? ")"</w:t>
+      </w:r>
+      <w:r>
+        <w:rPr>
+          <w:rFonts w:ascii="Courier New" w:hAnsi="Courier New" w:cs="Courier New"/>
+          <w:color w:val="000000"/>
+          <w:sz w:val="18"/>
+          <w:szCs w:val="18"/>
+        </w:rPr>
+        <w:t xml:space="preserve"> </w:t>
+      </w:r>
+      <w:r>
+        <w:rPr>
+          <w:rFonts w:ascii="Courier New" w:hAnsi="Courier New" w:cs="Courier New"/>
+          <w:color w:val="000000"/>
+          <w:sz w:val="18"/>
+          <w:szCs w:val="18"/>
+        </w:rPr>
+        <w:t xml:space="preserve">"{" </w:t>
+      </w:r>
+      <w:proofErr w:type="gramStart"/>
+      <w:r>
+        <w:rPr>
+          <w:rFonts w:ascii="Courier New" w:hAnsi="Courier New" w:cs="Courier New"/>
+          <w:color w:val="000000"/>
+          <w:sz w:val="18"/>
+          <w:szCs w:val="18"/>
+        </w:rPr>
+        <w:t xml:space="preserve">( </w:t>
+      </w:r>
+      <w:proofErr w:type="spellStart"/>
+      <w:r>
+        <w:rPr>
+          <w:rFonts w:ascii="Courier New" w:hAnsi="Courier New" w:cs="Courier New"/>
+          <w:color w:val="0000FF"/>
+          <w:sz w:val="18"/>
+          <w:szCs w:val="18"/>
+        </w:rPr>
+        <w:t>VarDeclaration</w:t>
+      </w:r>
+      <w:proofErr w:type="spellEnd"/>
+      <w:proofErr w:type="gramEnd"/>
+      <w:r>
+        <w:rPr>
+          <w:rFonts w:ascii="Courier New" w:hAnsi="Courier New" w:cs="Courier New"/>
+          <w:color w:val="0000FF"/>
+          <w:sz w:val="18"/>
+          <w:szCs w:val="18"/>
+        </w:rPr>
+        <w:t xml:space="preserve"> </w:t>
+      </w:r>
+      <w:r>
+        <w:rPr>
+          <w:rFonts w:ascii="Courier New" w:hAnsi="Courier New" w:cs="Courier New"/>
+          <w:color w:val="000000"/>
+          <w:sz w:val="18"/>
+          <w:szCs w:val="18"/>
+        </w:rPr>
+        <w:t xml:space="preserve">)* ( </w:t>
+      </w:r>
+      <w:r>
+        <w:rPr>
+          <w:rFonts w:ascii="Courier New" w:hAnsi="Courier New" w:cs="Courier New"/>
+          <w:color w:val="0000FF"/>
+          <w:sz w:val="18"/>
+          <w:szCs w:val="18"/>
+        </w:rPr>
+        <w:t xml:space="preserve">Statement </w:t>
+      </w:r>
+      <w:r>
+        <w:rPr>
+          <w:rFonts w:ascii="Courier New" w:hAnsi="Courier New" w:cs="Courier New"/>
+          <w:color w:val="000000"/>
+          <w:sz w:val="18"/>
+          <w:szCs w:val="18"/>
+        </w:rPr>
+        <w:t>)* "}"</w:t>
+      </w:r>
+      <w:r>
+        <w:rPr>
+          <w:rFonts w:ascii="Courier New" w:hAnsi="Courier New" w:cs="Courier New"/>
+          <w:color w:val="000000"/>
+          <w:sz w:val="18"/>
+          <w:szCs w:val="18"/>
+        </w:rPr>
+        <w:br/>
+      </w:r>
+    </w:p>
+    <w:p>
+      <w:pPr>
+        <w:ind w:left="720"/>
         <w:rPr>
           <w:rFonts w:asciiTheme="majorBidi" w:hAnsiTheme="majorBidi" w:cstheme="majorBidi"/>
           <w:b/>
@@ -37,6 +802,212 @@
           <w:u w:val="single"/>
         </w:rPr>
       </w:pPr>
+      <w:r>
+        <w:rPr>
+          <w:rFonts w:ascii="Courier New" w:hAnsi="Courier New" w:cs="Courier New"/>
+          <w:color w:val="000000"/>
+          <w:sz w:val="18"/>
+          <w:szCs w:val="18"/>
+        </w:rPr>
+        <w:t>-</w:t>
+      </w:r>
+      <w:r>
+        <w:rPr>
+          <w:rFonts w:ascii="Courier New" w:hAnsi="Courier New" w:cs="Courier New"/>
+          <w:color w:val="0000FF"/>
+          <w:sz w:val="18"/>
+          <w:szCs w:val="18"/>
+        </w:rPr>
+        <w:t xml:space="preserve"> </w:t>
+      </w:r>
+      <w:proofErr w:type="spellStart"/>
+      <w:r>
+        <w:rPr>
+          <w:rFonts w:ascii="Courier New" w:hAnsi="Courier New" w:cs="Courier New"/>
+          <w:color w:val="0000FF"/>
+          <w:sz w:val="18"/>
+          <w:szCs w:val="18"/>
+        </w:rPr>
+        <w:t>MethodDeclaration</w:t>
+      </w:r>
+      <w:proofErr w:type="spellEnd"/>
+      <w:proofErr w:type="gramStart"/>
+      <w:r>
+        <w:rPr>
+          <w:rFonts w:ascii="Courier New" w:hAnsi="Courier New" w:cs="Courier New"/>
+          <w:color w:val="000000"/>
+          <w:sz w:val="18"/>
+          <w:szCs w:val="18"/>
+        </w:rPr>
+        <w:t>::=</w:t>
+      </w:r>
+      <w:proofErr w:type="gramEnd"/>
+      <w:r>
+        <w:rPr>
+          <w:rFonts w:ascii="Courier New" w:hAnsi="Courier New" w:cs="Courier New"/>
+          <w:color w:val="000000"/>
+          <w:sz w:val="18"/>
+          <w:szCs w:val="18"/>
+        </w:rPr>
+        <w:t xml:space="preserve"> ("public" | "private" | "protected") </w:t>
+      </w:r>
+      <w:r>
+        <w:rPr>
+          <w:rFonts w:ascii="Courier New" w:hAnsi="Courier New" w:cs="Courier New"/>
+          <w:color w:val="0000FF"/>
+          <w:sz w:val="18"/>
+          <w:szCs w:val="18"/>
+        </w:rPr>
+        <w:t>Type Identifier</w:t>
+      </w:r>
+      <w:r>
+        <w:rPr>
+          <w:rFonts w:ascii="Courier New" w:hAnsi="Courier New" w:cs="Courier New"/>
+          <w:color w:val="0000FF"/>
+          <w:sz w:val="18"/>
+          <w:szCs w:val="18"/>
+        </w:rPr>
+        <w:br/>
+      </w:r>
+      <w:r>
+        <w:rPr>
+          <w:rFonts w:ascii="Courier New" w:hAnsi="Courier New" w:cs="Courier New"/>
+          <w:color w:val="000000"/>
+          <w:sz w:val="18"/>
+          <w:szCs w:val="18"/>
+        </w:rPr>
+        <w:t xml:space="preserve">"(" ( </w:t>
+      </w:r>
+      <w:r>
+        <w:rPr>
+          <w:rFonts w:ascii="Courier New" w:hAnsi="Courier New" w:cs="Courier New"/>
+          <w:color w:val="0000FF"/>
+          <w:sz w:val="18"/>
+          <w:szCs w:val="18"/>
+        </w:rPr>
+        <w:t xml:space="preserve">Type Identifier </w:t>
+      </w:r>
+      <w:r>
+        <w:rPr>
+          <w:rFonts w:ascii="Courier New" w:hAnsi="Courier New" w:cs="Courier New"/>
+          <w:color w:val="000000"/>
+          <w:sz w:val="18"/>
+          <w:szCs w:val="18"/>
+        </w:rPr>
+        <w:t xml:space="preserve">( "," </w:t>
+      </w:r>
+      <w:r>
+        <w:rPr>
+          <w:rFonts w:ascii="Courier New" w:hAnsi="Courier New" w:cs="Courier New"/>
+          <w:color w:val="0000FF"/>
+          <w:sz w:val="18"/>
+          <w:szCs w:val="18"/>
+        </w:rPr>
+        <w:t xml:space="preserve">Type Identifier </w:t>
+      </w:r>
+      <w:r>
+        <w:rPr>
+          <w:rFonts w:ascii="Courier New" w:hAnsi="Courier New" w:cs="Courier New"/>
+          <w:color w:val="000000"/>
+          <w:sz w:val="18"/>
+          <w:szCs w:val="18"/>
+        </w:rPr>
+        <w:t>)*)? ")"</w:t>
+      </w:r>
+      <w:r>
+        <w:rPr>
+          <w:rFonts w:ascii="Courier New" w:hAnsi="Courier New" w:cs="Courier New"/>
+          <w:color w:val="000000"/>
+          <w:sz w:val="18"/>
+          <w:szCs w:val="18"/>
+        </w:rPr>
+        <w:t xml:space="preserve"> </w:t>
+      </w:r>
+      <w:r>
+        <w:rPr>
+          <w:rFonts w:ascii="Courier New" w:hAnsi="Courier New" w:cs="Courier New"/>
+          <w:color w:val="000000"/>
+          <w:sz w:val="18"/>
+          <w:szCs w:val="18"/>
+        </w:rPr>
+        <w:t xml:space="preserve">"{" </w:t>
+      </w:r>
+      <w:proofErr w:type="gramStart"/>
+      <w:r>
+        <w:rPr>
+          <w:rFonts w:ascii="Courier New" w:hAnsi="Courier New" w:cs="Courier New"/>
+          <w:color w:val="000000"/>
+          <w:sz w:val="18"/>
+          <w:szCs w:val="18"/>
+        </w:rPr>
+        <w:t xml:space="preserve">( </w:t>
+      </w:r>
+      <w:proofErr w:type="spellStart"/>
+      <w:r>
+        <w:rPr>
+          <w:rFonts w:ascii="Courier New" w:hAnsi="Courier New" w:cs="Courier New"/>
+          <w:color w:val="0000FF"/>
+          <w:sz w:val="18"/>
+          <w:szCs w:val="18"/>
+        </w:rPr>
+        <w:t>VarDeclaration</w:t>
+      </w:r>
+      <w:proofErr w:type="spellEnd"/>
+      <w:proofErr w:type="gramEnd"/>
+      <w:r>
+        <w:rPr>
+          <w:rFonts w:ascii="Courier New" w:hAnsi="Courier New" w:cs="Courier New"/>
+          <w:color w:val="0000FF"/>
+          <w:sz w:val="18"/>
+          <w:szCs w:val="18"/>
+        </w:rPr>
+        <w:t xml:space="preserve"> </w:t>
+      </w:r>
+      <w:r>
+        <w:rPr>
+          <w:rFonts w:ascii="Courier New" w:hAnsi="Courier New" w:cs="Courier New"/>
+          <w:color w:val="000000"/>
+          <w:sz w:val="18"/>
+          <w:szCs w:val="18"/>
+        </w:rPr>
+        <w:t xml:space="preserve">)* ( </w:t>
+      </w:r>
+      <w:r>
+        <w:rPr>
+          <w:rFonts w:ascii="Courier New" w:hAnsi="Courier New" w:cs="Courier New"/>
+          <w:color w:val="0000FF"/>
+          <w:sz w:val="18"/>
+          <w:szCs w:val="18"/>
+        </w:rPr>
+        <w:t xml:space="preserve">Statement </w:t>
+      </w:r>
+      <w:r>
+        <w:rPr>
+          <w:rFonts w:ascii="Courier New" w:hAnsi="Courier New" w:cs="Courier New"/>
+          <w:color w:val="000000"/>
+          <w:sz w:val="18"/>
+          <w:szCs w:val="18"/>
+        </w:rPr>
+        <w:t xml:space="preserve">)* "return" </w:t>
+      </w:r>
+      <w:r>
+        <w:rPr>
+          <w:rFonts w:ascii="Courier New" w:hAnsi="Courier New" w:cs="Courier New"/>
+          <w:color w:val="0000FF"/>
+          <w:sz w:val="18"/>
+          <w:szCs w:val="18"/>
+        </w:rPr>
+        <w:t xml:space="preserve">Expression </w:t>
+      </w:r>
+      <w:r>
+        <w:rPr>
+          <w:rFonts w:ascii="Courier New" w:hAnsi="Courier New" w:cs="Courier New"/>
+          <w:color w:val="000000"/>
+          <w:sz w:val="18"/>
+          <w:szCs w:val="18"/>
+        </w:rPr>
+        <w:t>";" "}"</w:t>
+      </w:r>
     </w:p>
     <w:p>
       <w:pPr>
@@ -369,7 +1340,6 @@
         </w:rPr>
         <w:t xml:space="preserve"> </w:t>
       </w:r>
-      <w:proofErr w:type="gramStart"/>
       <w:r>
         <w:rPr>
           <w:rStyle w:val="fontstyle01"/>
@@ -381,14 +1351,7 @@
         <w:rPr>
           <w:rStyle w:val="fontstyle01"/>
         </w:rPr>
-        <w:t>:</w:t>
-      </w:r>
-      <w:proofErr w:type="gramEnd"/>
-      <w:r>
-        <w:rPr>
-          <w:rStyle w:val="fontstyle01"/>
-        </w:rPr>
-        <w:t>:=</w:t>
+        <w:t>::=</w:t>
       </w:r>
       <w:r>
         <w:rPr>
@@ -781,7 +1744,6 @@
       </w:r>
       <w:r>
         <w:rPr>
-          <w:rStyle w:val="ListParagraph"/>
           <w:color w:val="0000FF"/>
         </w:rPr>
         <w:t xml:space="preserve"> </w:t>
@@ -928,7 +1890,6 @@
           <w:rStyle w:val="fontstyle01"/>
         </w:rPr>
       </w:pPr>
-      <w:proofErr w:type="gramStart"/>
       <w:r>
         <w:rPr>
           <w:rStyle w:val="fontstyle01"/>
@@ -1063,14 +2024,7 @@
         <w:rPr>
           <w:rStyle w:val="fontstyle01"/>
         </w:rPr>
-        <w:t>| "!"</w:t>
-      </w:r>
-      <w:proofErr w:type="gramEnd"/>
-      <w:r>
-        <w:rPr>
-          <w:rStyle w:val="fontstyle01"/>
-        </w:rPr>
-        <w:t xml:space="preserve"> </w:t>
+        <w:t xml:space="preserve">| "!" </w:t>
       </w:r>
       <w:r>
         <w:rPr>
@@ -1313,30 +2267,16 @@
         </w:rPr>
         <w:t>Dash</w:t>
       </w:r>
-      <w:proofErr w:type="spellEnd"/>
-    </w:p>
-    <w:p>
-      <w:pPr>
-        <w:pStyle w:val="ListParagraph"/>
-        <w:ind w:left="1440"/>
-        <w:rPr>
-          <w:rStyle w:val="fontstyle01"/>
-        </w:rPr>
-      </w:pPr>
-      <w:r>
-        <w:rPr>
-          <w:rStyle w:val="fontstyle01"/>
-        </w:rPr>
-        <w:t>|</w:t>
-      </w:r>
-      <w:r>
-        <w:rPr>
-          <w:rStyle w:val="fontstyle01"/>
-        </w:rPr>
-        <w:t xml:space="preserve"> </w:t>
-      </w:r>
-      <w:proofErr w:type="spellStart"/>
-      <w:proofErr w:type="gramStart"/>
+      <w:bookmarkStart w:id="27" w:name="_GoBack"/>
+      <w:bookmarkEnd w:id="27"/>
+      <w:proofErr w:type="spellEnd"/>
+      <w:r>
+        <w:rPr>
+          <w:rStyle w:val="fontstyle01"/>
+        </w:rPr>
+        <w:t xml:space="preserve">| </w:t>
+      </w:r>
+      <w:proofErr w:type="spellStart"/>
       <w:r>
         <w:rPr>
           <w:rStyle w:val="fontstyle01"/>
@@ -1344,7 +2284,6 @@
         <w:t>lamda</w:t>
       </w:r>
       <w:proofErr w:type="spellEnd"/>
-      <w:proofErr w:type="gramEnd"/>
     </w:p>
     <w:p>
       <w:pPr>
@@ -1357,8 +2296,6 @@
           <w:rStyle w:val="fontstyle01"/>
         </w:rPr>
       </w:pPr>
-      <w:bookmarkStart w:id="27" w:name="_GoBack"/>
-      <w:bookmarkEnd w:id="27"/>
       <w:proofErr w:type="spellStart"/>
       <w:proofErr w:type="gramStart"/>
       <w:r>
@@ -1366,6 +2303,7 @@
           <w:rStyle w:val="fontstyle01"/>
           <w:color w:val="0000FF"/>
         </w:rPr>
+        <w:lastRenderedPageBreak/>
         <w:t>ExpressionNewDash</w:t>
       </w:r>
       <w:proofErr w:type="spellEnd"/>
@@ -1565,7 +2503,6 @@
       <w:bookmarkStart w:id="37" w:name="OLE_LINK10"/>
       <w:bookmarkStart w:id="38" w:name="OLE_LINK17"/>
       <w:proofErr w:type="spellStart"/>
-      <w:proofErr w:type="gramStart"/>
       <w:r>
         <w:rPr>
           <w:rStyle w:val="fontstyle01"/>
@@ -1602,17 +2539,7 @@
           <w:sz w:val="18"/>
           <w:szCs w:val="18"/>
         </w:rPr>
-        <w:t>:</w:t>
-      </w:r>
-      <w:proofErr w:type="gramEnd"/>
-      <w:r>
-        <w:rPr>
-          <w:rFonts w:ascii="Courier New" w:hAnsi="Courier New" w:cs="Courier New"/>
-          <w:color w:val="000000"/>
-          <w:sz w:val="18"/>
-          <w:szCs w:val="18"/>
-        </w:rPr>
-        <w:t>:=</w:t>
+        <w:t>::=</w:t>
       </w:r>
       <w:r>
         <w:rPr>

</xml_diff>